<commit_message>
kefalaio 2 pages added until 2.3
</commit_message>
<xml_diff>
--- a/src/site/chats/Bachelors' thesis.docx
+++ b/src/site/chats/Bachelors' thesis.docx
@@ -225,28 +225,14 @@
             <w14:round/>
           </w14:textOutline>
         </w:rPr>
-        <w:t>ΑΞΙΟΠΟΙΗΣΗ ΜΕΓΑΛΩΝ ΓΛΩΣΣΙΚΩΝ ΜΟΝΤΕΛΩΝ ΓΙΑ ΤΗΝ ΑΝΑΠΤΥΞΗ ΑΥΤΟΜΑΤΩΝ ΕΛΕΓΧΩΝ ΑΠΟΔΟΧΗΣ ΛΟΓΙΣΜΙΚΟΥ</w:t>
-      </w:r>
-    </w:p>
-    <w:p>
-      <w:pPr>
-        <w:jc w:val="center"/>
-        <w:rPr>
+        <w:t>«</w:t>
+      </w:r>
+      <w:r>
+        <w:rPr>
+          <w:rFonts w:cs="Calibri"/>
           <w:sz w:val="36"/>
           <w:szCs w:val="32"/>
           <w:u w:val="single"/>
-          <w:shd w:val="clear" w:color="auto" w:fill="FFFFFF"/>
-          <w:lang w:val="el-GR"/>
-        </w:rPr>
-      </w:pPr>
-    </w:p>
-    <w:p>
-      <w:pPr>
-        <w:jc w:val="center"/>
-        <w:rPr>
-          <w:rFonts w:cs="Calibri"/>
-          <w:sz w:val="32"/>
-          <w:szCs w:val="28"/>
           <w:lang w:val="el-GR"/>
           <w14:shadow w14:blurRad="38100" w14:dist="19050" w14:dir="2700000" w14:sx="100000" w14:sy="100000" w14:kx="0" w14:ky="0" w14:algn="tl">
             <w14:schemeClr w14:val="dk1">
@@ -259,12 +245,14 @@
             <w14:round/>
           </w14:textOutline>
         </w:rPr>
-      </w:pPr>
+        <w:t>ΑΞΙΟΠΟΙΗΣΗ ΜΕΓΑΛΩΝ ΓΛΩΣΣΙΚΩΝ ΜΟΝΤΕΛΩΝ ΓΙΑ ΤΗΝ ΑΝΑΠΤΥΞΗ ΑΥΤΟΜΑΤΩΝ ΕΛΕΓΧΩΝ ΑΠΟΔΟΧΗΣ ΛΟΓΙΣΜΙΚΟΥ</w:t>
+      </w:r>
       <w:r>
         <w:rPr>
           <w:rFonts w:cs="Calibri"/>
-          <w:sz w:val="32"/>
-          <w:szCs w:val="28"/>
+          <w:sz w:val="36"/>
+          <w:szCs w:val="32"/>
+          <w:u w:val="single"/>
           <w:lang w:val="el-GR"/>
           <w14:shadow w14:blurRad="38100" w14:dist="19050" w14:dir="2700000" w14:sx="100000" w14:sy="100000" w14:kx="0" w14:ky="0" w14:algn="tl">
             <w14:schemeClr w14:val="dk1">
@@ -277,8 +265,20 @@
             <w14:round/>
           </w14:textOutline>
         </w:rPr>
-        <w:t>ΠΛΑΤΙΑΣ ΚΩΝΣΤΑΝΤΙΝΟΣ</w:t>
-      </w:r>
+        <w:t>»</w:t>
+      </w:r>
+    </w:p>
+    <w:p>
+      <w:pPr>
+        <w:jc w:val="center"/>
+        <w:rPr>
+          <w:sz w:val="36"/>
+          <w:szCs w:val="32"/>
+          <w:u w:val="single"/>
+          <w:shd w:val="clear" w:color="auto" w:fill="FFFFFF"/>
+          <w:lang w:val="el-GR"/>
+        </w:rPr>
+      </w:pPr>
     </w:p>
     <w:p>
       <w:pPr>
@@ -317,19 +317,8 @@
             <w14:round/>
           </w14:textOutline>
         </w:rPr>
-        <w:t>ΑΡΙΘΜΟΣ ΜΗΤΡΩΟΥ: P3200157</w:t>
-      </w:r>
-    </w:p>
-    <w:p>
-      <w:pPr>
-        <w:jc w:val="center"/>
-        <w:rPr>
-          <w:sz w:val="28"/>
-          <w:szCs w:val="24"/>
-          <w:shd w:val="clear" w:color="auto" w:fill="FFFFFF"/>
-          <w:lang w:val="el-GR"/>
-        </w:rPr>
-      </w:pPr>
+        <w:t>ΠΛΑΤΙΑΣ ΚΩΝΣΤΑΝΤΙΝΟΣ</w:t>
+      </w:r>
     </w:p>
     <w:p>
       <w:pPr>
@@ -356,7 +345,6 @@
           <w:rFonts w:cs="Calibri"/>
           <w:sz w:val="32"/>
           <w:szCs w:val="28"/>
-          <w:u w:val="single"/>
           <w:lang w:val="el-GR"/>
           <w14:shadow w14:blurRad="38100" w14:dist="19050" w14:dir="2700000" w14:sx="100000" w14:sy="100000" w14:kx="0" w14:ky="0" w14:algn="tl">
             <w14:schemeClr w14:val="dk1">
@@ -369,9 +357,23 @@
             <w14:round/>
           </w14:textOutline>
         </w:rPr>
-        <w:t>ΕΠΙΒΛΕΠΩΝ ΚΑΘΗΓΗΤΗΣ:</w:t>
-      </w:r>
-      <w:r>
+        <w:t>ΑΡΙΘΜΟΣ ΜΗΤΡΩΟΥ: P3200157</w:t>
+      </w:r>
+    </w:p>
+    <w:p>
+      <w:pPr>
+        <w:jc w:val="center"/>
+        <w:rPr>
+          <w:sz w:val="28"/>
+          <w:szCs w:val="24"/>
+          <w:shd w:val="clear" w:color="auto" w:fill="FFFFFF"/>
+          <w:lang w:val="el-GR"/>
+        </w:rPr>
+      </w:pPr>
+    </w:p>
+    <w:p>
+      <w:pPr>
+        <w:jc w:val="center"/>
         <w:rPr>
           <w:rFonts w:cs="Calibri"/>
           <w:sz w:val="32"/>
@@ -388,26 +390,13 @@
             <w14:round/>
           </w14:textOutline>
         </w:rPr>
-        <w:br/>
-        <w:t>ΔΙΑΜΑΝΤΙΔΗΣ ΝΙΚΟΛΑΟΣ</w:t>
-      </w:r>
-    </w:p>
-    <w:p>
-      <w:pPr>
-        <w:rPr>
-          <w:sz w:val="32"/>
-          <w:szCs w:val="28"/>
-          <w:lang w:val="el-GR"/>
-        </w:rPr>
-      </w:pPr>
-    </w:p>
-    <w:p>
-      <w:pPr>
-        <w:jc w:val="center"/>
+      </w:pPr>
+      <w:r>
         <w:rPr>
           <w:rFonts w:cs="Calibri"/>
           <w:sz w:val="32"/>
           <w:szCs w:val="28"/>
+          <w:u w:val="single"/>
           <w:lang w:val="el-GR"/>
           <w14:shadow w14:blurRad="38100" w14:dist="19050" w14:dir="2700000" w14:sx="100000" w14:sy="100000" w14:kx="0" w14:ky="0" w14:algn="tl">
             <w14:schemeClr w14:val="dk1">
@@ -420,7 +409,8 @@
             <w14:round/>
           </w14:textOutline>
         </w:rPr>
-      </w:pPr>
+        <w:t>ΕΠΙΒΛΕΠΩΝ ΚΑΘΗΓΗΤΗΣ:</w:t>
+      </w:r>
       <w:r>
         <w:rPr>
           <w:rFonts w:cs="Calibri"/>
@@ -438,9 +428,22 @@
             <w14:round/>
           </w14:textOutline>
         </w:rPr>
-        <w:t xml:space="preserve">ΑΘΗΝΑ, </w:t>
-      </w:r>
-      <w:r>
+        <w:br/>
+        <w:t>ΔΙΑΜΑΝΤΙΔΗΣ ΝΙΚΟΛΑΟΣ</w:t>
+      </w:r>
+    </w:p>
+    <w:p>
+      <w:pPr>
+        <w:rPr>
+          <w:sz w:val="32"/>
+          <w:szCs w:val="28"/>
+          <w:lang w:val="el-GR"/>
+        </w:rPr>
+      </w:pPr>
+    </w:p>
+    <w:p>
+      <w:pPr>
+        <w:jc w:val="center"/>
         <w:rPr>
           <w:rFonts w:cs="Calibri"/>
           <w:sz w:val="32"/>
@@ -457,8 +460,7 @@
             <w14:round/>
           </w14:textOutline>
         </w:rPr>
-        <w:t>ΑΥΓΟΥΣΤΟΣ</w:t>
-      </w:r>
+      </w:pPr>
       <w:r>
         <w:rPr>
           <w:rFonts w:cs="Calibri"/>
@@ -476,7 +478,7 @@
             <w14:round/>
           </w14:textOutline>
         </w:rPr>
-        <w:t xml:space="preserve"> </w:t>
+        <w:t xml:space="preserve">ΑΘΗΝΑ, </w:t>
       </w:r>
       <w:r>
         <w:rPr>
@@ -495,6 +497,44 @@
             <w14:round/>
           </w14:textOutline>
         </w:rPr>
+        <w:t>ΑΥΓΟΥΣΤΟΣ</w:t>
+      </w:r>
+      <w:r>
+        <w:rPr>
+          <w:rFonts w:cs="Calibri"/>
+          <w:sz w:val="32"/>
+          <w:szCs w:val="28"/>
+          <w:lang w:val="el-GR"/>
+          <w14:shadow w14:blurRad="38100" w14:dist="19050" w14:dir="2700000" w14:sx="100000" w14:sy="100000" w14:kx="0" w14:ky="0" w14:algn="tl">
+            <w14:schemeClr w14:val="dk1">
+              <w14:alpha w14:val="60000"/>
+            </w14:schemeClr>
+          </w14:shadow>
+          <w14:textOutline w14:w="0" w14:cap="flat" w14:cmpd="sng" w14:algn="ctr">
+            <w14:noFill/>
+            <w14:prstDash w14:val="solid"/>
+            <w14:round/>
+          </w14:textOutline>
+        </w:rPr>
+        <w:t xml:space="preserve"> </w:t>
+      </w:r>
+      <w:r>
+        <w:rPr>
+          <w:rFonts w:cs="Calibri"/>
+          <w:sz w:val="32"/>
+          <w:szCs w:val="28"/>
+          <w:lang w:val="el-GR"/>
+          <w14:shadow w14:blurRad="38100" w14:dist="19050" w14:dir="2700000" w14:sx="100000" w14:sy="100000" w14:kx="0" w14:ky="0" w14:algn="tl">
+            <w14:schemeClr w14:val="dk1">
+              <w14:alpha w14:val="60000"/>
+            </w14:schemeClr>
+          </w14:shadow>
+          <w14:textOutline w14:w="0" w14:cap="flat" w14:cmpd="sng" w14:algn="ctr">
+            <w14:noFill/>
+            <w14:prstDash w14:val="solid"/>
+            <w14:round/>
+          </w14:textOutline>
+        </w:rPr>
         <w:t>2024</w:t>
       </w:r>
     </w:p>
@@ -911,9 +951,14 @@
     <w:sdt>
       <w:sdtPr>
         <w:rPr>
-          <w:rFonts w:eastAsiaTheme="minorHAnsi"/>
+          <w:rFonts w:ascii="Calibri" w:eastAsiaTheme="minorHAnsi" w:hAnsi="Calibri" w:cstheme="minorBidi"/>
+          <w:b w:val="0"/>
+          <w:caps w:val="0"/>
+          <w:kern w:val="2"/>
+          <w:sz w:val="24"/>
           <w:szCs w:val="22"/>
           <w:lang w:bidi="he-IL"/>
+          <w14:ligatures w14:val="standardContextual"/>
         </w:rPr>
         <w:id w:val="-677513060"/>
         <w:docPartObj>
@@ -923,14 +968,9 @@
       </w:sdtPr>
       <w:sdtEndPr>
         <w:rPr>
-          <w:rFonts w:ascii="Calibri" w:hAnsi="Calibri" w:cstheme="minorBidi"/>
-          <w:b w:val="0"/>
+          <w:rFonts w:asciiTheme="majorBidi" w:hAnsiTheme="majorBidi"/>
           <w:bCs/>
-          <w:caps w:val="0"/>
           <w:noProof/>
-          <w:kern w:val="2"/>
-          <w:sz w:val="24"/>
-          <w14:ligatures w14:val="standardContextual"/>
         </w:rPr>
       </w:sdtEndPr>
       <w:sdtContent>
@@ -938,13 +978,15 @@
           <w:pPr>
             <w:pStyle w:val="TOCHeading"/>
             <w:rPr>
-              <w:rFonts w:eastAsiaTheme="minorHAnsi"/>
-              <w:szCs w:val="22"/>
+              <w:rFonts w:asciiTheme="majorBidi" w:eastAsiaTheme="minorHAnsi" w:hAnsiTheme="majorBidi"/>
+              <w:sz w:val="32"/>
               <w:lang w:val="el-GR" w:bidi="he-IL"/>
             </w:rPr>
           </w:pPr>
           <w:r>
             <w:rPr>
+              <w:rFonts w:asciiTheme="majorBidi" w:hAnsiTheme="majorBidi"/>
+              <w:sz w:val="32"/>
               <w:lang w:val="el-GR"/>
             </w:rPr>
             <w:t>Πινακασ περιεχομενων</w:t>
@@ -962,15 +1004,24 @@
             </w:rPr>
           </w:pPr>
           <w:r>
+            <w:rPr>
+              <w:b w:val="0"/>
+            </w:rPr>
             <w:fldChar w:fldCharType="begin"/>
           </w:r>
           <w:r>
+            <w:rPr>
+              <w:b w:val="0"/>
+            </w:rPr>
             <w:instrText xml:space="preserve"> TOC \o "1-3" \h \z \u </w:instrText>
           </w:r>
           <w:r>
+            <w:rPr>
+              <w:b w:val="0"/>
+            </w:rPr>
             <w:fldChar w:fldCharType="separate"/>
           </w:r>
-          <w:hyperlink w:anchor="_Toc172832265" w:history="1">
+          <w:hyperlink w:anchor="_Toc172911308" w:history="1">
             <w:r>
               <w:rPr>
                 <w:rStyle w:val="Hyperlink"/>
@@ -1016,7 +1067,7 @@
                 <w:noProof/>
                 <w:webHidden/>
               </w:rPr>
-              <w:instrText xml:space="preserve"> PAGEREF _Toc172832265 \h </w:instrText>
+              <w:instrText xml:space="preserve"> PAGEREF _Toc172911308 \h </w:instrText>
             </w:r>
             <w:r>
               <w:rPr>
@@ -1058,7 +1109,7 @@
               <w:szCs w:val="24"/>
             </w:rPr>
           </w:pPr>
-          <w:hyperlink w:anchor="_Toc172832266" w:history="1">
+          <w:hyperlink w:anchor="_Toc172911309" w:history="1">
             <w:r>
               <w:rPr>
                 <w:rStyle w:val="Hyperlink"/>
@@ -1104,7 +1155,7 @@
                 <w:noProof/>
                 <w:webHidden/>
               </w:rPr>
-              <w:instrText xml:space="preserve"> PAGEREF _Toc172832266 \h </w:instrText>
+              <w:instrText xml:space="preserve"> PAGEREF _Toc172911309 \h </w:instrText>
             </w:r>
             <w:r>
               <w:rPr>
@@ -1125,6 +1176,1073 @@
                 <w:webHidden/>
               </w:rPr>
               <w:t>3</w:t>
+            </w:r>
+            <w:r>
+              <w:rPr>
+                <w:noProof/>
+                <w:webHidden/>
+              </w:rPr>
+              <w:fldChar w:fldCharType="end"/>
+            </w:r>
+          </w:hyperlink>
+        </w:p>
+        <w:p>
+          <w:pPr>
+            <w:pStyle w:val="TOC2"/>
+            <w:tabs>
+              <w:tab w:val="left" w:pos="960"/>
+              <w:tab w:val="right" w:leader="dot" w:pos="9350"/>
+            </w:tabs>
+            <w:rPr>
+              <w:rFonts w:asciiTheme="minorHAnsi" w:eastAsiaTheme="minorEastAsia" w:hAnsiTheme="minorHAnsi"/>
+              <w:noProof/>
+              <w:color w:val="auto"/>
+              <w:szCs w:val="24"/>
+            </w:rPr>
+          </w:pPr>
+          <w:hyperlink w:anchor="_Toc172911310" w:history="1">
+            <w:r>
+              <w:rPr>
+                <w:rStyle w:val="Hyperlink"/>
+                <w:noProof/>
+                <w:lang w:val="el-GR"/>
+              </w:rPr>
+              <w:t>2.1</w:t>
+            </w:r>
+            <w:r>
+              <w:rPr>
+                <w:rFonts w:asciiTheme="minorHAnsi" w:eastAsiaTheme="minorEastAsia" w:hAnsiTheme="minorHAnsi"/>
+                <w:noProof/>
+                <w:color w:val="auto"/>
+                <w:szCs w:val="24"/>
+              </w:rPr>
+              <w:tab/>
+            </w:r>
+            <w:r>
+              <w:rPr>
+                <w:rStyle w:val="Hyperlink"/>
+                <w:noProof/>
+                <w:lang w:val="el-GR"/>
+              </w:rPr>
+              <w:t>Τι είναι ένα νευρωνικό δίκτυο και πως λειτουργεί</w:t>
+            </w:r>
+            <w:r>
+              <w:rPr>
+                <w:noProof/>
+                <w:webHidden/>
+              </w:rPr>
+              <w:tab/>
+            </w:r>
+            <w:r>
+              <w:rPr>
+                <w:noProof/>
+                <w:webHidden/>
+              </w:rPr>
+              <w:fldChar w:fldCharType="begin"/>
+            </w:r>
+            <w:r>
+              <w:rPr>
+                <w:noProof/>
+                <w:webHidden/>
+              </w:rPr>
+              <w:instrText xml:space="preserve"> PAGEREF _Toc172911310 \h </w:instrText>
+            </w:r>
+            <w:r>
+              <w:rPr>
+                <w:noProof/>
+                <w:webHidden/>
+              </w:rPr>
+            </w:r>
+            <w:r>
+              <w:rPr>
+                <w:noProof/>
+                <w:webHidden/>
+              </w:rPr>
+              <w:fldChar w:fldCharType="separate"/>
+            </w:r>
+            <w:r>
+              <w:rPr>
+                <w:noProof/>
+                <w:webHidden/>
+              </w:rPr>
+              <w:t>3</w:t>
+            </w:r>
+            <w:r>
+              <w:rPr>
+                <w:noProof/>
+                <w:webHidden/>
+              </w:rPr>
+              <w:fldChar w:fldCharType="end"/>
+            </w:r>
+          </w:hyperlink>
+        </w:p>
+        <w:p>
+          <w:pPr>
+            <w:pStyle w:val="TOC3"/>
+            <w:tabs>
+              <w:tab w:val="left" w:pos="1200"/>
+              <w:tab w:val="right" w:leader="dot" w:pos="9350"/>
+            </w:tabs>
+            <w:rPr>
+              <w:rFonts w:asciiTheme="minorHAnsi" w:eastAsiaTheme="minorEastAsia" w:hAnsiTheme="minorHAnsi"/>
+              <w:noProof/>
+              <w:color w:val="auto"/>
+              <w:szCs w:val="24"/>
+            </w:rPr>
+          </w:pPr>
+          <w:hyperlink w:anchor="_Toc172911311" w:history="1">
+            <w:r>
+              <w:rPr>
+                <w:rStyle w:val="Hyperlink"/>
+                <w:noProof/>
+                <w:lang w:val="el-GR"/>
+              </w:rPr>
+              <w:t>2.1.1</w:t>
+            </w:r>
+            <w:r>
+              <w:rPr>
+                <w:rFonts w:asciiTheme="minorHAnsi" w:eastAsiaTheme="minorEastAsia" w:hAnsiTheme="minorHAnsi"/>
+                <w:noProof/>
+                <w:color w:val="auto"/>
+                <w:szCs w:val="24"/>
+              </w:rPr>
+              <w:tab/>
+            </w:r>
+            <w:r>
+              <w:rPr>
+                <w:rStyle w:val="Hyperlink"/>
+                <w:noProof/>
+                <w:lang w:val="el-GR"/>
+              </w:rPr>
+              <w:t>Ορισμός νευρωνικών δικτύων</w:t>
+            </w:r>
+            <w:r>
+              <w:rPr>
+                <w:noProof/>
+                <w:webHidden/>
+              </w:rPr>
+              <w:tab/>
+            </w:r>
+            <w:r>
+              <w:rPr>
+                <w:noProof/>
+                <w:webHidden/>
+              </w:rPr>
+              <w:fldChar w:fldCharType="begin"/>
+            </w:r>
+            <w:r>
+              <w:rPr>
+                <w:noProof/>
+                <w:webHidden/>
+              </w:rPr>
+              <w:instrText xml:space="preserve"> PAGEREF _Toc172911311 \h </w:instrText>
+            </w:r>
+            <w:r>
+              <w:rPr>
+                <w:noProof/>
+                <w:webHidden/>
+              </w:rPr>
+            </w:r>
+            <w:r>
+              <w:rPr>
+                <w:noProof/>
+                <w:webHidden/>
+              </w:rPr>
+              <w:fldChar w:fldCharType="separate"/>
+            </w:r>
+            <w:r>
+              <w:rPr>
+                <w:noProof/>
+                <w:webHidden/>
+              </w:rPr>
+              <w:t>3</w:t>
+            </w:r>
+            <w:r>
+              <w:rPr>
+                <w:noProof/>
+                <w:webHidden/>
+              </w:rPr>
+              <w:fldChar w:fldCharType="end"/>
+            </w:r>
+          </w:hyperlink>
+        </w:p>
+        <w:p>
+          <w:pPr>
+            <w:pStyle w:val="TOC3"/>
+            <w:tabs>
+              <w:tab w:val="left" w:pos="1200"/>
+              <w:tab w:val="right" w:leader="dot" w:pos="9350"/>
+            </w:tabs>
+            <w:rPr>
+              <w:rFonts w:asciiTheme="minorHAnsi" w:eastAsiaTheme="minorEastAsia" w:hAnsiTheme="minorHAnsi"/>
+              <w:noProof/>
+              <w:color w:val="auto"/>
+              <w:szCs w:val="24"/>
+            </w:rPr>
+          </w:pPr>
+          <w:hyperlink w:anchor="_Toc172911312" w:history="1">
+            <w:r>
+              <w:rPr>
+                <w:rStyle w:val="Hyperlink"/>
+                <w:noProof/>
+                <w:lang w:val="el-GR"/>
+              </w:rPr>
+              <w:t>2.1.2</w:t>
+            </w:r>
+            <w:r>
+              <w:rPr>
+                <w:rFonts w:asciiTheme="minorHAnsi" w:eastAsiaTheme="minorEastAsia" w:hAnsiTheme="minorHAnsi"/>
+                <w:noProof/>
+                <w:color w:val="auto"/>
+                <w:szCs w:val="24"/>
+              </w:rPr>
+              <w:tab/>
+            </w:r>
+            <w:r>
+              <w:rPr>
+                <w:rStyle w:val="Hyperlink"/>
+                <w:noProof/>
+                <w:lang w:val="el-GR"/>
+              </w:rPr>
+              <w:t>Ορισμός της μείωσης βαρών με καθοδική κλίση</w:t>
+            </w:r>
+            <w:r>
+              <w:rPr>
+                <w:noProof/>
+                <w:webHidden/>
+              </w:rPr>
+              <w:tab/>
+            </w:r>
+            <w:r>
+              <w:rPr>
+                <w:noProof/>
+                <w:webHidden/>
+              </w:rPr>
+              <w:fldChar w:fldCharType="begin"/>
+            </w:r>
+            <w:r>
+              <w:rPr>
+                <w:noProof/>
+                <w:webHidden/>
+              </w:rPr>
+              <w:instrText xml:space="preserve"> PAGEREF _Toc172911312 \h </w:instrText>
+            </w:r>
+            <w:r>
+              <w:rPr>
+                <w:noProof/>
+                <w:webHidden/>
+              </w:rPr>
+            </w:r>
+            <w:r>
+              <w:rPr>
+                <w:noProof/>
+                <w:webHidden/>
+              </w:rPr>
+              <w:fldChar w:fldCharType="separate"/>
+            </w:r>
+            <w:r>
+              <w:rPr>
+                <w:noProof/>
+                <w:webHidden/>
+              </w:rPr>
+              <w:t>4</w:t>
+            </w:r>
+            <w:r>
+              <w:rPr>
+                <w:noProof/>
+                <w:webHidden/>
+              </w:rPr>
+              <w:fldChar w:fldCharType="end"/>
+            </w:r>
+          </w:hyperlink>
+        </w:p>
+        <w:p>
+          <w:pPr>
+            <w:pStyle w:val="TOC3"/>
+            <w:tabs>
+              <w:tab w:val="left" w:pos="1200"/>
+              <w:tab w:val="right" w:leader="dot" w:pos="9350"/>
+            </w:tabs>
+            <w:rPr>
+              <w:rFonts w:asciiTheme="minorHAnsi" w:eastAsiaTheme="minorEastAsia" w:hAnsiTheme="minorHAnsi"/>
+              <w:noProof/>
+              <w:color w:val="auto"/>
+              <w:szCs w:val="24"/>
+            </w:rPr>
+          </w:pPr>
+          <w:hyperlink w:anchor="_Toc172911313" w:history="1">
+            <w:r>
+              <w:rPr>
+                <w:rStyle w:val="Hyperlink"/>
+                <w:noProof/>
+                <w:lang w:val="el-GR"/>
+              </w:rPr>
+              <w:t>2.1.3</w:t>
+            </w:r>
+            <w:r>
+              <w:rPr>
+                <w:rFonts w:asciiTheme="minorHAnsi" w:eastAsiaTheme="minorEastAsia" w:hAnsiTheme="minorHAnsi"/>
+                <w:noProof/>
+                <w:color w:val="auto"/>
+                <w:szCs w:val="24"/>
+              </w:rPr>
+              <w:tab/>
+            </w:r>
+            <w:r>
+              <w:rPr>
+                <w:rStyle w:val="Hyperlink"/>
+                <w:noProof/>
+                <w:lang w:val="el-GR"/>
+              </w:rPr>
+              <w:t>Ορισμός του αλγόριθμου ανάστροφης μετάδοσης</w:t>
+            </w:r>
+            <w:r>
+              <w:rPr>
+                <w:noProof/>
+                <w:webHidden/>
+              </w:rPr>
+              <w:tab/>
+            </w:r>
+            <w:r>
+              <w:rPr>
+                <w:noProof/>
+                <w:webHidden/>
+              </w:rPr>
+              <w:fldChar w:fldCharType="begin"/>
+            </w:r>
+            <w:r>
+              <w:rPr>
+                <w:noProof/>
+                <w:webHidden/>
+              </w:rPr>
+              <w:instrText xml:space="preserve"> PAGEREF _Toc172911313 \h </w:instrText>
+            </w:r>
+            <w:r>
+              <w:rPr>
+                <w:noProof/>
+                <w:webHidden/>
+              </w:rPr>
+            </w:r>
+            <w:r>
+              <w:rPr>
+                <w:noProof/>
+                <w:webHidden/>
+              </w:rPr>
+              <w:fldChar w:fldCharType="separate"/>
+            </w:r>
+            <w:r>
+              <w:rPr>
+                <w:noProof/>
+                <w:webHidden/>
+              </w:rPr>
+              <w:t>6</w:t>
+            </w:r>
+            <w:r>
+              <w:rPr>
+                <w:noProof/>
+                <w:webHidden/>
+              </w:rPr>
+              <w:fldChar w:fldCharType="end"/>
+            </w:r>
+          </w:hyperlink>
+        </w:p>
+        <w:p>
+          <w:pPr>
+            <w:pStyle w:val="TOC2"/>
+            <w:tabs>
+              <w:tab w:val="left" w:pos="960"/>
+              <w:tab w:val="right" w:leader="dot" w:pos="9350"/>
+            </w:tabs>
+            <w:rPr>
+              <w:rFonts w:asciiTheme="minorHAnsi" w:eastAsiaTheme="minorEastAsia" w:hAnsiTheme="minorHAnsi"/>
+              <w:noProof/>
+              <w:color w:val="auto"/>
+              <w:szCs w:val="24"/>
+            </w:rPr>
+          </w:pPr>
+          <w:hyperlink w:anchor="_Toc172911314" w:history="1">
+            <w:r>
+              <w:rPr>
+                <w:rStyle w:val="Hyperlink"/>
+                <w:noProof/>
+                <w:lang w:val="el-GR"/>
+              </w:rPr>
+              <w:t>2.2</w:t>
+            </w:r>
+            <w:r>
+              <w:rPr>
+                <w:rFonts w:asciiTheme="minorHAnsi" w:eastAsiaTheme="minorEastAsia" w:hAnsiTheme="minorHAnsi"/>
+                <w:noProof/>
+                <w:color w:val="auto"/>
+                <w:szCs w:val="24"/>
+              </w:rPr>
+              <w:tab/>
+            </w:r>
+            <w:r>
+              <w:rPr>
+                <w:rStyle w:val="Hyperlink"/>
+                <w:noProof/>
+                <w:lang w:val="el-GR"/>
+              </w:rPr>
+              <w:t>Τι είναι ένα μεγάλο γλωσσικό μοντέλο</w:t>
+            </w:r>
+            <w:r>
+              <w:rPr>
+                <w:noProof/>
+                <w:webHidden/>
+              </w:rPr>
+              <w:tab/>
+            </w:r>
+            <w:r>
+              <w:rPr>
+                <w:noProof/>
+                <w:webHidden/>
+              </w:rPr>
+              <w:fldChar w:fldCharType="begin"/>
+            </w:r>
+            <w:r>
+              <w:rPr>
+                <w:noProof/>
+                <w:webHidden/>
+              </w:rPr>
+              <w:instrText xml:space="preserve"> PAGEREF _Toc172911314 \h </w:instrText>
+            </w:r>
+            <w:r>
+              <w:rPr>
+                <w:noProof/>
+                <w:webHidden/>
+              </w:rPr>
+            </w:r>
+            <w:r>
+              <w:rPr>
+                <w:noProof/>
+                <w:webHidden/>
+              </w:rPr>
+              <w:fldChar w:fldCharType="separate"/>
+            </w:r>
+            <w:r>
+              <w:rPr>
+                <w:noProof/>
+                <w:webHidden/>
+              </w:rPr>
+              <w:t>6</w:t>
+            </w:r>
+            <w:r>
+              <w:rPr>
+                <w:noProof/>
+                <w:webHidden/>
+              </w:rPr>
+              <w:fldChar w:fldCharType="end"/>
+            </w:r>
+          </w:hyperlink>
+        </w:p>
+        <w:p>
+          <w:pPr>
+            <w:pStyle w:val="TOC3"/>
+            <w:tabs>
+              <w:tab w:val="left" w:pos="1200"/>
+              <w:tab w:val="right" w:leader="dot" w:pos="9350"/>
+            </w:tabs>
+            <w:rPr>
+              <w:rFonts w:asciiTheme="minorHAnsi" w:eastAsiaTheme="minorEastAsia" w:hAnsiTheme="minorHAnsi"/>
+              <w:noProof/>
+              <w:color w:val="auto"/>
+              <w:szCs w:val="24"/>
+            </w:rPr>
+          </w:pPr>
+          <w:hyperlink w:anchor="_Toc172911315" w:history="1">
+            <w:r>
+              <w:rPr>
+                <w:rStyle w:val="Hyperlink"/>
+                <w:noProof/>
+                <w:lang w:val="el-GR"/>
+              </w:rPr>
+              <w:t>2.2.1</w:t>
+            </w:r>
+            <w:r>
+              <w:rPr>
+                <w:rFonts w:asciiTheme="minorHAnsi" w:eastAsiaTheme="minorEastAsia" w:hAnsiTheme="minorHAnsi"/>
+                <w:noProof/>
+                <w:color w:val="auto"/>
+                <w:szCs w:val="24"/>
+              </w:rPr>
+              <w:tab/>
+            </w:r>
+            <w:r>
+              <w:rPr>
+                <w:rStyle w:val="Hyperlink"/>
+                <w:noProof/>
+                <w:lang w:val="el-GR"/>
+              </w:rPr>
+              <w:t>Ορισμός μεγάλου γλωσσικού μοντέλου</w:t>
+            </w:r>
+            <w:r>
+              <w:rPr>
+                <w:noProof/>
+                <w:webHidden/>
+              </w:rPr>
+              <w:tab/>
+            </w:r>
+            <w:r>
+              <w:rPr>
+                <w:noProof/>
+                <w:webHidden/>
+              </w:rPr>
+              <w:fldChar w:fldCharType="begin"/>
+            </w:r>
+            <w:r>
+              <w:rPr>
+                <w:noProof/>
+                <w:webHidden/>
+              </w:rPr>
+              <w:instrText xml:space="preserve"> PAGEREF _Toc172911315 \h </w:instrText>
+            </w:r>
+            <w:r>
+              <w:rPr>
+                <w:noProof/>
+                <w:webHidden/>
+              </w:rPr>
+            </w:r>
+            <w:r>
+              <w:rPr>
+                <w:noProof/>
+                <w:webHidden/>
+              </w:rPr>
+              <w:fldChar w:fldCharType="separate"/>
+            </w:r>
+            <w:r>
+              <w:rPr>
+                <w:noProof/>
+                <w:webHidden/>
+              </w:rPr>
+              <w:t>6</w:t>
+            </w:r>
+            <w:r>
+              <w:rPr>
+                <w:noProof/>
+                <w:webHidden/>
+              </w:rPr>
+              <w:fldChar w:fldCharType="end"/>
+            </w:r>
+          </w:hyperlink>
+        </w:p>
+        <w:p>
+          <w:pPr>
+            <w:pStyle w:val="TOC3"/>
+            <w:tabs>
+              <w:tab w:val="left" w:pos="1200"/>
+              <w:tab w:val="right" w:leader="dot" w:pos="9350"/>
+            </w:tabs>
+            <w:rPr>
+              <w:rFonts w:asciiTheme="minorHAnsi" w:eastAsiaTheme="minorEastAsia" w:hAnsiTheme="minorHAnsi"/>
+              <w:noProof/>
+              <w:color w:val="auto"/>
+              <w:szCs w:val="24"/>
+            </w:rPr>
+          </w:pPr>
+          <w:hyperlink w:anchor="_Toc172911316" w:history="1">
+            <w:r>
+              <w:rPr>
+                <w:rStyle w:val="Hyperlink"/>
+                <w:noProof/>
+                <w:lang w:val="fr-FR"/>
+              </w:rPr>
+              <w:t>2.2.2</w:t>
+            </w:r>
+            <w:r>
+              <w:rPr>
+                <w:rFonts w:asciiTheme="minorHAnsi" w:eastAsiaTheme="minorEastAsia" w:hAnsiTheme="minorHAnsi"/>
+                <w:noProof/>
+                <w:color w:val="auto"/>
+                <w:szCs w:val="24"/>
+              </w:rPr>
+              <w:tab/>
+            </w:r>
+            <w:r>
+              <w:rPr>
+                <w:rStyle w:val="Hyperlink"/>
+                <w:noProof/>
+                <w:lang w:val="el-GR"/>
+              </w:rPr>
+              <w:t>Τι</w:t>
+            </w:r>
+            <w:r>
+              <w:rPr>
+                <w:rStyle w:val="Hyperlink"/>
+                <w:noProof/>
+                <w:lang w:val="fr-FR"/>
+              </w:rPr>
+              <w:t xml:space="preserve"> </w:t>
+            </w:r>
+            <w:r>
+              <w:rPr>
+                <w:rStyle w:val="Hyperlink"/>
+                <w:noProof/>
+                <w:lang w:val="el-GR"/>
+              </w:rPr>
+              <w:t>κάνει</w:t>
+            </w:r>
+            <w:r>
+              <w:rPr>
+                <w:rStyle w:val="Hyperlink"/>
+                <w:noProof/>
+                <w:lang w:val="fr-FR"/>
+              </w:rPr>
+              <w:t xml:space="preserve"> </w:t>
+            </w:r>
+            <w:r>
+              <w:rPr>
+                <w:rStyle w:val="Hyperlink"/>
+                <w:noProof/>
+                <w:lang w:val="el-GR"/>
+              </w:rPr>
+              <w:t>ένα</w:t>
+            </w:r>
+            <w:r>
+              <w:rPr>
+                <w:rStyle w:val="Hyperlink"/>
+                <w:noProof/>
+                <w:lang w:val="fr-FR"/>
+              </w:rPr>
+              <w:t xml:space="preserve"> transformer</w:t>
+            </w:r>
+            <w:r>
+              <w:rPr>
+                <w:noProof/>
+                <w:webHidden/>
+              </w:rPr>
+              <w:tab/>
+            </w:r>
+            <w:r>
+              <w:rPr>
+                <w:noProof/>
+                <w:webHidden/>
+              </w:rPr>
+              <w:fldChar w:fldCharType="begin"/>
+            </w:r>
+            <w:r>
+              <w:rPr>
+                <w:noProof/>
+                <w:webHidden/>
+              </w:rPr>
+              <w:instrText xml:space="preserve"> PAGEREF _Toc172911316 \h </w:instrText>
+            </w:r>
+            <w:r>
+              <w:rPr>
+                <w:noProof/>
+                <w:webHidden/>
+              </w:rPr>
+            </w:r>
+            <w:r>
+              <w:rPr>
+                <w:noProof/>
+                <w:webHidden/>
+              </w:rPr>
+              <w:fldChar w:fldCharType="separate"/>
+            </w:r>
+            <w:r>
+              <w:rPr>
+                <w:noProof/>
+                <w:webHidden/>
+              </w:rPr>
+              <w:t>7</w:t>
+            </w:r>
+            <w:r>
+              <w:rPr>
+                <w:noProof/>
+                <w:webHidden/>
+              </w:rPr>
+              <w:fldChar w:fldCharType="end"/>
+            </w:r>
+          </w:hyperlink>
+        </w:p>
+        <w:p>
+          <w:pPr>
+            <w:pStyle w:val="TOC3"/>
+            <w:tabs>
+              <w:tab w:val="left" w:pos="1200"/>
+              <w:tab w:val="right" w:leader="dot" w:pos="9350"/>
+            </w:tabs>
+            <w:rPr>
+              <w:rFonts w:asciiTheme="minorHAnsi" w:eastAsiaTheme="minorEastAsia" w:hAnsiTheme="minorHAnsi"/>
+              <w:noProof/>
+              <w:color w:val="auto"/>
+              <w:szCs w:val="24"/>
+            </w:rPr>
+          </w:pPr>
+          <w:hyperlink w:anchor="_Toc172911317" w:history="1">
+            <w:r>
+              <w:rPr>
+                <w:rStyle w:val="Hyperlink"/>
+                <w:noProof/>
+                <w:lang w:val="el-GR"/>
+              </w:rPr>
+              <w:t>2.2.3</w:t>
+            </w:r>
+            <w:r>
+              <w:rPr>
+                <w:rFonts w:asciiTheme="minorHAnsi" w:eastAsiaTheme="minorEastAsia" w:hAnsiTheme="minorHAnsi"/>
+                <w:noProof/>
+                <w:color w:val="auto"/>
+                <w:szCs w:val="24"/>
+              </w:rPr>
+              <w:tab/>
+            </w:r>
+            <w:r>
+              <w:rPr>
+                <w:rStyle w:val="Hyperlink"/>
+                <w:noProof/>
+                <w:lang w:val="el-GR"/>
+              </w:rPr>
+              <w:t xml:space="preserve">Τι είναι το </w:t>
+            </w:r>
+            <w:r>
+              <w:rPr>
+                <w:rStyle w:val="Hyperlink"/>
+                <w:noProof/>
+              </w:rPr>
+              <w:t>attention</w:t>
+            </w:r>
+            <w:r>
+              <w:rPr>
+                <w:rStyle w:val="Hyperlink"/>
+                <w:noProof/>
+                <w:lang w:val="el-GR"/>
+              </w:rPr>
+              <w:t xml:space="preserve"> </w:t>
+            </w:r>
+            <w:r>
+              <w:rPr>
+                <w:rStyle w:val="Hyperlink"/>
+                <w:noProof/>
+              </w:rPr>
+              <w:t>layer</w:t>
+            </w:r>
+            <w:r>
+              <w:rPr>
+                <w:noProof/>
+                <w:webHidden/>
+              </w:rPr>
+              <w:tab/>
+            </w:r>
+            <w:r>
+              <w:rPr>
+                <w:noProof/>
+                <w:webHidden/>
+              </w:rPr>
+              <w:fldChar w:fldCharType="begin"/>
+            </w:r>
+            <w:r>
+              <w:rPr>
+                <w:noProof/>
+                <w:webHidden/>
+              </w:rPr>
+              <w:instrText xml:space="preserve"> PAGEREF _Toc172911317 \h </w:instrText>
+            </w:r>
+            <w:r>
+              <w:rPr>
+                <w:noProof/>
+                <w:webHidden/>
+              </w:rPr>
+            </w:r>
+            <w:r>
+              <w:rPr>
+                <w:noProof/>
+                <w:webHidden/>
+              </w:rPr>
+              <w:fldChar w:fldCharType="separate"/>
+            </w:r>
+            <w:r>
+              <w:rPr>
+                <w:noProof/>
+                <w:webHidden/>
+              </w:rPr>
+              <w:t>8</w:t>
+            </w:r>
+            <w:r>
+              <w:rPr>
+                <w:noProof/>
+                <w:webHidden/>
+              </w:rPr>
+              <w:fldChar w:fldCharType="end"/>
+            </w:r>
+          </w:hyperlink>
+        </w:p>
+        <w:p>
+          <w:pPr>
+            <w:pStyle w:val="TOC3"/>
+            <w:tabs>
+              <w:tab w:val="left" w:pos="1200"/>
+              <w:tab w:val="right" w:leader="dot" w:pos="9350"/>
+            </w:tabs>
+            <w:rPr>
+              <w:rFonts w:asciiTheme="minorHAnsi" w:eastAsiaTheme="minorEastAsia" w:hAnsiTheme="minorHAnsi"/>
+              <w:noProof/>
+              <w:color w:val="auto"/>
+              <w:szCs w:val="24"/>
+            </w:rPr>
+          </w:pPr>
+          <w:hyperlink w:anchor="_Toc172911318" w:history="1">
+            <w:r>
+              <w:rPr>
+                <w:rStyle w:val="Hyperlink"/>
+                <w:noProof/>
+                <w:lang w:val="el-GR"/>
+              </w:rPr>
+              <w:t>2.2.4</w:t>
+            </w:r>
+            <w:r>
+              <w:rPr>
+                <w:rFonts w:asciiTheme="minorHAnsi" w:eastAsiaTheme="minorEastAsia" w:hAnsiTheme="minorHAnsi"/>
+                <w:noProof/>
+                <w:color w:val="auto"/>
+                <w:szCs w:val="24"/>
+              </w:rPr>
+              <w:tab/>
+            </w:r>
+            <w:r>
+              <w:rPr>
+                <w:rStyle w:val="Hyperlink"/>
+                <w:noProof/>
+                <w:lang w:val="el-GR"/>
+              </w:rPr>
+              <w:t xml:space="preserve">Τι είναι το </w:t>
+            </w:r>
+            <w:r>
+              <w:rPr>
+                <w:rStyle w:val="Hyperlink"/>
+                <w:noProof/>
+              </w:rPr>
+              <w:t>feed</w:t>
+            </w:r>
+            <w:r>
+              <w:rPr>
+                <w:rStyle w:val="Hyperlink"/>
+                <w:noProof/>
+                <w:lang w:val="el-GR"/>
+              </w:rPr>
+              <w:t xml:space="preserve"> </w:t>
+            </w:r>
+            <w:r>
+              <w:rPr>
+                <w:rStyle w:val="Hyperlink"/>
+                <w:noProof/>
+              </w:rPr>
+              <w:t>forward</w:t>
+            </w:r>
+            <w:r>
+              <w:rPr>
+                <w:rStyle w:val="Hyperlink"/>
+                <w:noProof/>
+                <w:lang w:val="el-GR"/>
+              </w:rPr>
+              <w:t xml:space="preserve"> </w:t>
+            </w:r>
+            <w:r>
+              <w:rPr>
+                <w:rStyle w:val="Hyperlink"/>
+                <w:noProof/>
+              </w:rPr>
+              <w:t>step</w:t>
+            </w:r>
+            <w:r>
+              <w:rPr>
+                <w:noProof/>
+                <w:webHidden/>
+              </w:rPr>
+              <w:tab/>
+            </w:r>
+            <w:r>
+              <w:rPr>
+                <w:noProof/>
+                <w:webHidden/>
+              </w:rPr>
+              <w:fldChar w:fldCharType="begin"/>
+            </w:r>
+            <w:r>
+              <w:rPr>
+                <w:noProof/>
+                <w:webHidden/>
+              </w:rPr>
+              <w:instrText xml:space="preserve"> PAGEREF _Toc172911318 \h </w:instrText>
+            </w:r>
+            <w:r>
+              <w:rPr>
+                <w:noProof/>
+                <w:webHidden/>
+              </w:rPr>
+            </w:r>
+            <w:r>
+              <w:rPr>
+                <w:noProof/>
+                <w:webHidden/>
+              </w:rPr>
+              <w:fldChar w:fldCharType="separate"/>
+            </w:r>
+            <w:r>
+              <w:rPr>
+                <w:noProof/>
+                <w:webHidden/>
+              </w:rPr>
+              <w:t>8</w:t>
+            </w:r>
+            <w:r>
+              <w:rPr>
+                <w:noProof/>
+                <w:webHidden/>
+              </w:rPr>
+              <w:fldChar w:fldCharType="end"/>
+            </w:r>
+          </w:hyperlink>
+        </w:p>
+        <w:p>
+          <w:pPr>
+            <w:pStyle w:val="TOC2"/>
+            <w:tabs>
+              <w:tab w:val="right" w:leader="dot" w:pos="9350"/>
+            </w:tabs>
+            <w:rPr>
+              <w:rFonts w:asciiTheme="minorHAnsi" w:eastAsiaTheme="minorEastAsia" w:hAnsiTheme="minorHAnsi"/>
+              <w:noProof/>
+              <w:color w:val="auto"/>
+              <w:szCs w:val="24"/>
+            </w:rPr>
+          </w:pPr>
+          <w:hyperlink w:anchor="_Toc172911319" w:history="1">
+            <w:r>
+              <w:rPr>
+                <w:rStyle w:val="Hyperlink"/>
+                <w:noProof/>
+              </w:rPr>
+              <w:t>2.3</w:t>
+            </w:r>
+            <w:r>
+              <w:rPr>
+                <w:noProof/>
+                <w:webHidden/>
+              </w:rPr>
+              <w:tab/>
+            </w:r>
+            <w:r>
+              <w:rPr>
+                <w:noProof/>
+                <w:webHidden/>
+              </w:rPr>
+              <w:fldChar w:fldCharType="begin"/>
+            </w:r>
+            <w:r>
+              <w:rPr>
+                <w:noProof/>
+                <w:webHidden/>
+              </w:rPr>
+              <w:instrText xml:space="preserve"> PAGEREF _Toc172911319 \h </w:instrText>
+            </w:r>
+            <w:r>
+              <w:rPr>
+                <w:noProof/>
+                <w:webHidden/>
+              </w:rPr>
+            </w:r>
+            <w:r>
+              <w:rPr>
+                <w:noProof/>
+                <w:webHidden/>
+              </w:rPr>
+              <w:fldChar w:fldCharType="separate"/>
+            </w:r>
+            <w:r>
+              <w:rPr>
+                <w:noProof/>
+                <w:webHidden/>
+              </w:rPr>
+              <w:t>8</w:t>
+            </w:r>
+            <w:r>
+              <w:rPr>
+                <w:noProof/>
+                <w:webHidden/>
+              </w:rPr>
+              <w:fldChar w:fldCharType="end"/>
+            </w:r>
+          </w:hyperlink>
+        </w:p>
+        <w:p>
+          <w:pPr>
+            <w:pStyle w:val="TOC1"/>
+            <w:rPr>
+              <w:rFonts w:asciiTheme="minorHAnsi" w:eastAsiaTheme="minorEastAsia" w:hAnsiTheme="minorHAnsi"/>
+              <w:b w:val="0"/>
+              <w:noProof/>
+              <w:color w:val="auto"/>
+              <w:szCs w:val="24"/>
+            </w:rPr>
+          </w:pPr>
+          <w:hyperlink w:anchor="_Toc172911320" w:history="1">
+            <w:r>
+              <w:rPr>
+                <w:rStyle w:val="Hyperlink"/>
+                <w:noProof/>
+              </w:rPr>
+              <w:t>3.</w:t>
+            </w:r>
+            <w:r>
+              <w:rPr>
+                <w:rFonts w:asciiTheme="minorHAnsi" w:eastAsiaTheme="minorEastAsia" w:hAnsiTheme="minorHAnsi"/>
+                <w:b w:val="0"/>
+                <w:noProof/>
+                <w:color w:val="auto"/>
+                <w:szCs w:val="24"/>
+              </w:rPr>
+              <w:tab/>
+            </w:r>
+            <w:r>
+              <w:rPr>
+                <w:rStyle w:val="Hyperlink"/>
+                <w:noProof/>
+                <w:lang w:val="el-GR"/>
+              </w:rPr>
+              <w:t>ΒΙΒΛΙΟΓΡΑΦΙΑ</w:t>
+            </w:r>
+            <w:r>
+              <w:rPr>
+                <w:noProof/>
+                <w:webHidden/>
+              </w:rPr>
+              <w:tab/>
+            </w:r>
+            <w:r>
+              <w:rPr>
+                <w:noProof/>
+                <w:webHidden/>
+              </w:rPr>
+              <w:fldChar w:fldCharType="begin"/>
+            </w:r>
+            <w:r>
+              <w:rPr>
+                <w:noProof/>
+                <w:webHidden/>
+              </w:rPr>
+              <w:instrText xml:space="preserve"> PAGEREF _Toc172911320 \h </w:instrText>
+            </w:r>
+            <w:r>
+              <w:rPr>
+                <w:noProof/>
+                <w:webHidden/>
+              </w:rPr>
+            </w:r>
+            <w:r>
+              <w:rPr>
+                <w:noProof/>
+                <w:webHidden/>
+              </w:rPr>
+              <w:fldChar w:fldCharType="separate"/>
+            </w:r>
+            <w:r>
+              <w:rPr>
+                <w:noProof/>
+                <w:webHidden/>
+              </w:rPr>
+              <w:t>9</w:t>
             </w:r>
             <w:r>
               <w:rPr>
@@ -1139,8 +2257,7 @@
           <w:r>
             <w:rPr>
               <w:b/>
-              <w:bCs/>
-              <w:noProof/>
+              <w:color w:val="0E2841" w:themeColor="text2"/>
             </w:rPr>
             <w:fldChar w:fldCharType="end"/>
           </w:r>
@@ -1154,21 +2271,9 @@
         </w:rPr>
       </w:pPr>
     </w:p>
-    <w:p>
-      <w:pPr>
-        <w:rPr>
-          <w:lang w:val="el-GR"/>
-        </w:rPr>
-      </w:pPr>
-    </w:p>
     <w:p/>
-    <w:p>
-      <w:pPr>
-        <w:rPr>
-          <w:lang w:val="el-GR"/>
-        </w:rPr>
-      </w:pPr>
-    </w:p>
+    <w:p/>
+    <w:p/>
     <w:p>
       <w:pPr>
         <w:rPr>
@@ -1253,158 +2358,1751 @@
           <w:lang w:val="el-GR"/>
         </w:rPr>
       </w:pPr>
-      <w:bookmarkStart w:id="0" w:name="_Toc172832265"/>
+      <w:bookmarkStart w:id="0" w:name="_Toc172911308"/>
+      <w:r>
+        <w:rPr>
+          <w:lang w:val="el-GR"/>
+        </w:rPr>
+        <w:t>ΕΙΣΑΓΩΓΗ</w:t>
+      </w:r>
+      <w:bookmarkEnd w:id="0"/>
+    </w:p>
+    <w:p>
+      <w:pPr>
+        <w:rPr>
+          <w:lang w:val="el-GR"/>
+        </w:rPr>
+      </w:pPr>
+    </w:p>
+    <w:p>
+      <w:pPr>
+        <w:rPr>
+          <w:lang w:val="el-GR"/>
+        </w:rPr>
+      </w:pPr>
+    </w:p>
+    <w:p>
+      <w:pPr>
+        <w:rPr>
+          <w:lang w:val="el-GR"/>
+        </w:rPr>
+      </w:pPr>
+    </w:p>
+    <w:p>
+      <w:pPr>
+        <w:rPr>
+          <w:lang w:val="el-GR"/>
+        </w:rPr>
+      </w:pPr>
+    </w:p>
+    <w:p>
+      <w:pPr>
+        <w:rPr>
+          <w:lang w:val="el-GR"/>
+        </w:rPr>
+      </w:pPr>
+    </w:p>
+    <w:p>
+      <w:pPr>
+        <w:rPr>
+          <w:lang w:val="el-GR"/>
+        </w:rPr>
+      </w:pPr>
+    </w:p>
+    <w:p>
+      <w:pPr>
+        <w:rPr>
+          <w:lang w:val="el-GR"/>
+        </w:rPr>
+      </w:pPr>
+    </w:p>
+    <w:p>
+      <w:pPr>
+        <w:rPr>
+          <w:lang w:val="el-GR"/>
+        </w:rPr>
+      </w:pPr>
+    </w:p>
+    <w:p>
+      <w:pPr>
+        <w:rPr>
+          <w:lang w:val="el-GR"/>
+        </w:rPr>
+      </w:pPr>
+    </w:p>
+    <w:p>
+      <w:pPr>
+        <w:rPr>
+          <w:lang w:val="el-GR"/>
+        </w:rPr>
+      </w:pPr>
+    </w:p>
+    <w:p>
+      <w:pPr>
+        <w:rPr>
+          <w:lang w:val="el-GR"/>
+        </w:rPr>
+      </w:pPr>
+    </w:p>
+    <w:p>
+      <w:pPr>
+        <w:rPr>
+          <w:lang w:val="el-GR"/>
+        </w:rPr>
+      </w:pPr>
+    </w:p>
+    <w:p>
+      <w:pPr>
+        <w:rPr>
+          <w:lang w:val="el-GR"/>
+        </w:rPr>
+      </w:pPr>
+    </w:p>
+    <w:p>
+      <w:pPr>
+        <w:rPr>
+          <w:lang w:val="el-GR"/>
+        </w:rPr>
+      </w:pPr>
+    </w:p>
+    <w:p>
+      <w:pPr>
+        <w:rPr>
+          <w:lang w:val="el-GR"/>
+        </w:rPr>
+      </w:pPr>
+    </w:p>
+    <w:p>
+      <w:pPr>
+        <w:rPr>
+          <w:lang w:val="el-GR"/>
+        </w:rPr>
+      </w:pPr>
+    </w:p>
+    <w:p>
+      <w:pPr>
+        <w:rPr>
+          <w:lang w:val="el-GR"/>
+        </w:rPr>
+      </w:pPr>
+    </w:p>
+    <w:p>
+      <w:pPr>
+        <w:rPr>
+          <w:lang w:val="el-GR"/>
+        </w:rPr>
+      </w:pPr>
+    </w:p>
+    <w:p>
+      <w:pPr>
+        <w:pStyle w:val="Heading1"/>
+        <w:rPr>
+          <w:lang w:val="el-GR"/>
+        </w:rPr>
+      </w:pPr>
+      <w:bookmarkStart w:id="1" w:name="_Toc172911309"/>
+      <w:r>
+        <w:rPr>
+          <w:lang w:val="el-GR"/>
+        </w:rPr>
+        <w:t>ΜΕΓΑΛΑ ΓΛΩΣΣΙΚΑ ΜΟΝΤΕΛ</w:t>
+      </w:r>
+      <w:r>
+        <w:rPr>
+          <w:lang w:val="el-GR"/>
+        </w:rPr>
+        <w:t>Α</w:t>
+      </w:r>
+      <w:bookmarkEnd w:id="1"/>
+    </w:p>
+    <w:p>
+      <w:pPr>
+        <w:pStyle w:val="Heading2"/>
+        <w:rPr>
+          <w:lang w:val="el-GR"/>
+        </w:rPr>
+      </w:pPr>
+      <w:bookmarkStart w:id="2" w:name="_Toc172911310"/>
+      <w:r>
+        <w:rPr>
+          <w:lang w:val="el-GR"/>
+        </w:rPr>
+        <w:t xml:space="preserve">Τι είναι </w:t>
+      </w:r>
+      <w:r>
+        <w:rPr>
+          <w:lang w:val="el-GR"/>
+        </w:rPr>
+        <w:t>ένα νευρωνικό δίκτυο</w:t>
+      </w:r>
+      <w:r>
+        <w:rPr>
+          <w:lang w:val="el-GR"/>
+        </w:rPr>
+        <w:t xml:space="preserve"> και πως λειτουργεί</w:t>
+      </w:r>
+      <w:bookmarkEnd w:id="2"/>
+    </w:p>
+    <w:p>
+      <w:pPr>
+        <w:pStyle w:val="Heading3"/>
+        <w:rPr>
+          <w:lang w:val="el-GR"/>
+        </w:rPr>
+      </w:pPr>
+      <w:bookmarkStart w:id="3" w:name="_Toc172911311"/>
+      <w:r>
+        <w:rPr>
+          <w:lang w:val="el-GR"/>
+        </w:rPr>
+        <w:t>Ορισμός νευρωνικών δικτύων</w:t>
+      </w:r>
+      <w:bookmarkEnd w:id="3"/>
+    </w:p>
+    <w:p>
+      <w:pPr>
+        <w:rPr>
+          <w:lang w:val="el-GR"/>
+        </w:rPr>
+      </w:pPr>
+      <w:r>
+        <w:rPr>
+          <w:lang w:val="el-GR"/>
+        </w:rPr>
+        <w:drawing>
+          <wp:anchor distT="0" distB="0" distL="0" distR="0" simplePos="0" relativeHeight="251658240" behindDoc="0" locked="0" layoutInCell="1" allowOverlap="1" wp14:anchorId="745FE589" wp14:editId="59948E51">
+            <wp:simplePos x="0" y="0"/>
+            <wp:positionH relativeFrom="column">
+              <wp:posOffset>51435</wp:posOffset>
+            </wp:positionH>
+            <wp:positionV relativeFrom="paragraph">
+              <wp:posOffset>2720340</wp:posOffset>
+            </wp:positionV>
+            <wp:extent cx="3289935" cy="2619375"/>
+            <wp:effectExtent l="133350" t="114300" r="120015" b="161925"/>
+            <wp:wrapSquare wrapText="bothSides"/>
+            <wp:docPr id="321250444" name="Picture 1" descr="A diagram of a network&#10;&#10;Description automatically generated"/>
+            <wp:cNvGraphicFramePr>
+              <a:graphicFrameLocks xmlns:a="http://schemas.openxmlformats.org/drawingml/2006/main" noChangeAspect="1"/>
+            </wp:cNvGraphicFramePr>
+            <a:graphic xmlns:a="http://schemas.openxmlformats.org/drawingml/2006/main">
+              <a:graphicData uri="http://schemas.openxmlformats.org/drawingml/2006/picture">
+                <pic:pic xmlns:pic="http://schemas.openxmlformats.org/drawingml/2006/picture">
+                  <pic:nvPicPr>
+                    <pic:cNvPr id="321250444" name="Picture 1" descr="A diagram of a network&#10;&#10;Description automatically generated"/>
+                    <pic:cNvPicPr/>
+                  </pic:nvPicPr>
+                  <pic:blipFill rotWithShape="1">
+                    <a:blip r:embed="rId9">
+                      <a:extLst>
+                        <a:ext uri="{28A0092B-C50C-407E-A947-70E740481C1C}">
+                          <a14:useLocalDpi xmlns:a14="http://schemas.microsoft.com/office/drawing/2010/main" val="0"/>
+                        </a:ext>
+                      </a:extLst>
+                    </a:blip>
+                    <a:srcRect t="12892" r="1718"/>
+                    <a:stretch/>
+                  </pic:blipFill>
+                  <pic:spPr bwMode="auto">
+                    <a:xfrm>
+                      <a:off x="0" y="0"/>
+                      <a:ext cx="3289935" cy="2619375"/>
+                    </a:xfrm>
+                    <a:prstGeom prst="rect">
+                      <a:avLst/>
+                    </a:prstGeom>
+                    <a:solidFill>
+                      <a:srgbClr val="FFFFFF">
+                        <a:shade val="85000"/>
+                      </a:srgbClr>
+                    </a:solidFill>
+                    <a:ln w="88900" cap="sq" cmpd="sng" algn="ctr">
+                      <a:solidFill>
+                        <a:srgbClr val="FFFFFF"/>
+                      </a:solidFill>
+                      <a:prstDash val="solid"/>
+                      <a:miter lim="800000"/>
+                      <a:headEnd type="none" w="med" len="med"/>
+                      <a:tailEnd type="none" w="med" len="med"/>
+                      <a:extLst>
+                        <a:ext uri="{C807C97D-BFC1-408E-A445-0C87EB9F89A2}">
+                          <ask:lineSketchStyleProps xmlns:ask="http://schemas.microsoft.com/office/drawing/2018/sketchyshapes" sd="0">
+                            <a:custGeom>
+                              <a:avLst/>
+                              <a:gdLst/>
+                              <a:ahLst/>
+                              <a:cxnLst/>
+                              <a:rect l="0" t="0" r="0" b="0"/>
+                              <a:pathLst/>
+                            </a:custGeom>
+                            <ask:type/>
+                          </ask:lineSketchStyleProps>
+                        </a:ext>
+                      </a:extLst>
+                    </a:ln>
+                    <a:effectLst>
+                      <a:outerShdw blurRad="55000" dist="18000" dir="5400000" algn="tl" rotWithShape="0">
+                        <a:srgbClr val="000000">
+                          <a:alpha val="40000"/>
+                        </a:srgbClr>
+                      </a:outerShdw>
+                    </a:effectLst>
+                    <a:scene3d>
+                      <a:camera prst="orthographicFront"/>
+                      <a:lightRig rig="twoPt" dir="t">
+                        <a:rot lat="0" lon="0" rev="7200000"/>
+                      </a:lightRig>
+                    </a:scene3d>
+                    <a:sp3d>
+                      <a:bevelT w="25400" h="19050"/>
+                      <a:contourClr>
+                        <a:srgbClr val="FFFFFF"/>
+                      </a:contourClr>
+                    </a:sp3d>
+                    <a:extLst>
+                      <a:ext uri="{53640926-AAD7-44D8-BBD7-CCE9431645EC}">
+                        <a14:shadowObscured xmlns:a14="http://schemas.microsoft.com/office/drawing/2010/main"/>
+                      </a:ext>
+                    </a:extLst>
+                  </pic:spPr>
+                </pic:pic>
+              </a:graphicData>
+            </a:graphic>
+            <wp14:sizeRelH relativeFrom="margin">
+              <wp14:pctWidth>0</wp14:pctWidth>
+            </wp14:sizeRelH>
+            <wp14:sizeRelV relativeFrom="margin">
+              <wp14:pctHeight>0</wp14:pctHeight>
+            </wp14:sizeRelV>
+          </wp:anchor>
+        </w:drawing>
+      </w:r>
+      <w:r>
+        <w:rPr>
+          <w:noProof/>
+        </w:rPr>
+        <mc:AlternateContent>
+          <mc:Choice Requires="wps">
+            <w:drawing>
+              <wp:anchor distT="0" distB="0" distL="114300" distR="114300" simplePos="0" relativeHeight="251660288" behindDoc="0" locked="0" layoutInCell="1" allowOverlap="1" wp14:anchorId="41FC0472" wp14:editId="7FE8321C">
+                <wp:simplePos x="0" y="0"/>
+                <wp:positionH relativeFrom="column">
+                  <wp:posOffset>48986</wp:posOffset>
+                </wp:positionH>
+                <wp:positionV relativeFrom="paragraph">
+                  <wp:posOffset>5319849</wp:posOffset>
+                </wp:positionV>
+                <wp:extent cx="3413306" cy="348342"/>
+                <wp:effectExtent l="0" t="0" r="0" b="0"/>
+                <wp:wrapSquare wrapText="bothSides"/>
+                <wp:docPr id="148884340" name="Text Box 1"/>
+                <wp:cNvGraphicFramePr/>
+                <a:graphic xmlns:a="http://schemas.openxmlformats.org/drawingml/2006/main">
+                  <a:graphicData uri="http://schemas.microsoft.com/office/word/2010/wordprocessingShape">
+                    <wps:wsp>
+                      <wps:cNvSpPr txBox="1"/>
+                      <wps:spPr>
+                        <a:xfrm>
+                          <a:off x="0" y="0"/>
+                          <a:ext cx="3413306" cy="348342"/>
+                        </a:xfrm>
+                        <a:prstGeom prst="rect">
+                          <a:avLst/>
+                        </a:prstGeom>
+                        <a:solidFill>
+                          <a:prstClr val="white"/>
+                        </a:solidFill>
+                        <a:ln>
+                          <a:noFill/>
+                        </a:ln>
+                      </wps:spPr>
+                      <wps:txbx>
+                        <w:txbxContent>
+                          <w:p>
+                            <w:pPr>
+                              <w:pStyle w:val="Caption"/>
+                              <w:rPr>
+                                <w:color w:val="000000" w:themeColor="text1"/>
+                                <w:szCs w:val="22"/>
+                                <w:lang w:val="el-GR"/>
+                              </w:rPr>
+                            </w:pPr>
+                            <w:r>
+                              <w:t xml:space="preserve">Εικόνα </w:t>
+                            </w:r>
+                            <w:r>
+                              <w:fldChar w:fldCharType="begin"/>
+                            </w:r>
+                            <w:r>
+                              <w:instrText xml:space="preserve"> SEQ Εικόνα \* ARABIC </w:instrText>
+                            </w:r>
+                            <w:r>
+                              <w:fldChar w:fldCharType="separate"/>
+                            </w:r>
+                            <w:r>
+                              <w:rPr>
+                                <w:noProof/>
+                              </w:rPr>
+                              <w:t>1</w:t>
+                            </w:r>
+                            <w:r>
+                              <w:fldChar w:fldCharType="end"/>
+                            </w:r>
+                            <w:r>
+                              <w:rPr>
+                                <w:lang w:val="el-GR"/>
+                              </w:rPr>
+                              <w:t>. Παράδειγμα απλού νευρωνικού δικτύο</w:t>
+                            </w:r>
+                            <w:r>
+                              <w:rPr>
+                                <w:lang w:val="el-GR"/>
+                              </w:rPr>
+                              <w:t>υ</w:t>
+                            </w:r>
+                          </w:p>
+                        </w:txbxContent>
+                      </wps:txbx>
+                      <wps:bodyPr rot="0" spcFirstLastPara="0" vertOverflow="overflow" horzOverflow="overflow" vert="horz" wrap="square" lIns="0" tIns="0" rIns="0" bIns="0" numCol="1" spcCol="0" rtlCol="0" fromWordArt="0" anchor="t" anchorCtr="0" forceAA="0" compatLnSpc="1">
+                        <a:prstTxWarp prst="textNoShape">
+                          <a:avLst/>
+                        </a:prstTxWarp>
+                        <a:noAutofit/>
+                      </wps:bodyPr>
+                    </wps:wsp>
+                  </a:graphicData>
+                </a:graphic>
+                <wp14:sizeRelH relativeFrom="margin">
+                  <wp14:pctWidth>0</wp14:pctWidth>
+                </wp14:sizeRelH>
+                <wp14:sizeRelV relativeFrom="margin">
+                  <wp14:pctHeight>0</wp14:pctHeight>
+                </wp14:sizeRelV>
+              </wp:anchor>
+            </w:drawing>
+          </mc:Choice>
+          <mc:Fallback>
+            <w:pict>
+              <v:shapetype w14:anchorId="41FC0472" id="_x0000_t202" coordsize="21600,21600" o:spt="202" path="m,l,21600r21600,l21600,xe">
+                <v:stroke joinstyle="miter"/>
+                <v:path gradientshapeok="t" o:connecttype="rect"/>
+              </v:shapetype>
+              <v:shape id="Text Box 1" o:spid="_x0000_s1026" type="#_x0000_t202" style="position:absolute;margin-left:3.85pt;margin-top:418.9pt;width:268.75pt;height:27.45pt;z-index:251660288;visibility:visible;mso-wrap-style:square;mso-width-percent:0;mso-height-percent:0;mso-wrap-distance-left:9pt;mso-wrap-distance-top:0;mso-wrap-distance-right:9pt;mso-wrap-distance-bottom:0;mso-position-horizontal:absolute;mso-position-horizontal-relative:text;mso-position-vertical:absolute;mso-position-vertical-relative:text;mso-width-percent:0;mso-height-percent:0;mso-width-relative:margin;mso-height-relative:margin;v-text-anchor:top" o:gfxdata="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" stroked="f">
+                <v:textbox inset="0,0,0,0">
+                  <w:txbxContent>
+                    <w:p>
+                      <w:pPr>
+                        <w:pStyle w:val="Caption"/>
+                        <w:rPr>
+                          <w:color w:val="000000" w:themeColor="text1"/>
+                          <w:szCs w:val="22"/>
+                          <w:lang w:val="el-GR"/>
+                        </w:rPr>
+                      </w:pPr>
+                      <w:r>
+                        <w:t xml:space="preserve">Εικόνα </w:t>
+                      </w:r>
+                      <w:r>
+                        <w:fldChar w:fldCharType="begin"/>
+                      </w:r>
+                      <w:r>
+                        <w:instrText xml:space="preserve"> SEQ Εικόνα \* ARABIC </w:instrText>
+                      </w:r>
+                      <w:r>
+                        <w:fldChar w:fldCharType="separate"/>
+                      </w:r>
+                      <w:r>
+                        <w:rPr>
+                          <w:noProof/>
+                        </w:rPr>
+                        <w:t>1</w:t>
+                      </w:r>
+                      <w:r>
+                        <w:fldChar w:fldCharType="end"/>
+                      </w:r>
+                      <w:r>
+                        <w:rPr>
+                          <w:lang w:val="el-GR"/>
+                        </w:rPr>
+                        <w:t>. Παράδειγμα απλού νευρωνικού δικτύο</w:t>
+                      </w:r>
+                      <w:r>
+                        <w:rPr>
+                          <w:lang w:val="el-GR"/>
+                        </w:rPr>
+                        <w:t>υ</w:t>
+                      </w:r>
+                    </w:p>
+                  </w:txbxContent>
+                </v:textbox>
+                <w10:wrap type="square"/>
+              </v:shape>
+            </w:pict>
+          </mc:Fallback>
+        </mc:AlternateContent>
+      </w:r>
+      <w:r>
+        <w:rPr>
+          <w:lang w:val="el-GR"/>
+        </w:rPr>
+        <w:t xml:space="preserve">Ξεκινώντας </w:t>
+      </w:r>
+      <w:r>
+        <w:rPr>
+          <w:lang w:val="el-GR"/>
+        </w:rPr>
+        <w:t>την συζήτησ</w:t>
+      </w:r>
+      <w:r>
+        <w:rPr>
+          <w:lang w:val="el-GR"/>
+        </w:rPr>
+        <w:t xml:space="preserve">η </w:t>
+      </w:r>
+      <w:r>
+        <w:rPr>
+          <w:lang w:val="el-GR"/>
+        </w:rPr>
+        <w:t xml:space="preserve">για τα μεγάλα </w:t>
+      </w:r>
+      <w:r>
+        <w:rPr>
+          <w:lang w:val="el-GR"/>
+        </w:rPr>
+        <w:t>γλωσσικά μοντέλα και την χρήση τους, δεν θα μπορού</w:t>
+      </w:r>
+      <w:r>
+        <w:rPr>
+          <w:lang w:val="el-GR"/>
+        </w:rPr>
+        <w:t>σ</w:t>
+      </w:r>
+      <w:r>
+        <w:rPr>
+          <w:lang w:val="el-GR"/>
+        </w:rPr>
+        <w:t>ε να παραληφθεί η αναφορά στην βασική συνιστώσα που τα αποτελεί, το ονομαζόμενο νευρωνικό δίκτυο</w:t>
+      </w:r>
+      <w:r>
+        <w:rPr>
+          <w:lang w:val="el-GR"/>
+        </w:rPr>
+        <w:t xml:space="preserve"> αλλά και τους τρόπους με τους οποίους αυτό λειτουργεί</w:t>
+      </w:r>
+      <w:r>
+        <w:rPr>
+          <w:lang w:val="el-GR"/>
+        </w:rPr>
+        <w:t>.</w:t>
+      </w:r>
+      <w:r>
+        <w:rPr>
+          <w:lang w:val="el-GR"/>
+        </w:rPr>
+        <w:t xml:space="preserve"> Ένα νευρωνικό δίκτυο</w:t>
+      </w:r>
+      <w:r>
+        <w:rPr>
+          <w:lang w:val="el-GR"/>
+        </w:rPr>
+        <w:t xml:space="preserve">, όπως γίνεται αντιληπτό και από το ίδιο το όνομα, είναι ένα δίκτυο </w:t>
+      </w:r>
+      <w:r>
+        <w:rPr>
+          <w:lang w:val="el-GR"/>
+        </w:rPr>
+        <w:t xml:space="preserve">πολλών </w:t>
+      </w:r>
+      <w:r>
+        <w:rPr>
+          <w:lang w:val="el-GR"/>
+        </w:rPr>
+        <w:t>συνδεδεμένων νευρώνων</w:t>
+      </w:r>
+      <w:r>
+        <w:rPr>
+          <w:lang w:val="el-GR"/>
+        </w:rPr>
+        <w:t>,</w:t>
+      </w:r>
+      <w:r>
+        <w:rPr>
+          <w:lang w:val="el-GR"/>
+        </w:rPr>
+        <w:t xml:space="preserve"> χωρισμένων σε διαφορετικά «στρώματα»</w:t>
+      </w:r>
+      <w:r>
+        <w:rPr>
+          <w:lang w:val="el-GR"/>
+        </w:rPr>
+        <w:t xml:space="preserve"> όπου κάθε νευρώνας μπορεί να συσχετιστεί </w:t>
+      </w:r>
+      <w:r>
+        <w:rPr>
+          <w:lang w:val="el-GR"/>
+        </w:rPr>
+        <w:t xml:space="preserve">ως ένα </w:t>
+      </w:r>
+      <w:r>
+        <w:rPr>
+          <w:lang w:val="el-GR"/>
+        </w:rPr>
+        <w:t>αντικείμενο το οποίο παίρνει κάποιες εισόδους, εκτελεί κάποιους πολύ απλούς υπολογισμούς</w:t>
+      </w:r>
+      <w:r>
+        <w:rPr>
+          <w:lang w:val="el-GR"/>
+        </w:rPr>
+        <w:t xml:space="preserve"> με αυτές και στην συνέχεια παράγει κάποια έξοδο, ένα νούμερο, το οποίο με την σειρά του περνάει σαν είσοδο </w:t>
+      </w:r>
+      <w:r>
+        <w:rPr>
+          <w:lang w:val="el-GR"/>
+        </w:rPr>
+        <w:t>στους επόμενους</w:t>
+      </w:r>
+      <w:r>
+        <w:rPr>
+          <w:lang w:val="el-GR"/>
+        </w:rPr>
+        <w:t>.</w:t>
+      </w:r>
+      <w:r>
+        <w:rPr>
+          <w:lang w:val="el-GR"/>
+        </w:rPr>
+        <w:t xml:space="preserve"> Συγκεκριμένα, οι απλοί αυτοί υπολογισμοί είναι το άθροισμα των εισόδων που δέχθηκε</w:t>
+      </w:r>
+      <w:r>
+        <w:rPr>
+          <w:lang w:val="el-GR"/>
+        </w:rPr>
+        <w:t xml:space="preserve">, </w:t>
+      </w:r>
+      <w:r>
+        <w:rPr>
+          <w:lang w:val="el-GR"/>
+        </w:rPr>
+        <w:t xml:space="preserve">πολλαπλασιασμένοι με ένα νούμερο, το ονομαζόμενο «βάρος», το οποίο μαθαίνει </w:t>
+      </w:r>
+      <w:r>
+        <w:rPr>
+          <w:lang w:val="el-GR"/>
+        </w:rPr>
+        <w:t xml:space="preserve">το νευρωνικό δίκτυο </w:t>
+      </w:r>
+      <w:r>
+        <w:rPr>
+          <w:lang w:val="el-GR"/>
+        </w:rPr>
+        <w:t xml:space="preserve">από χιλιάδες δεδομένα </w:t>
+      </w:r>
+      <w:r>
+        <w:rPr>
+          <w:lang w:val="el-GR"/>
+        </w:rPr>
+        <w:t xml:space="preserve">κατά την </w:t>
+      </w:r>
       <w:r>
         <w:rPr>
           <w:lang w:val="el-GR"/>
         </w:rPr>
         <w:lastRenderedPageBreak/>
-        <w:t>ΕΙΣΑΓΩΓΗ</w:t>
-      </w:r>
-      <w:bookmarkEnd w:id="0"/>
-    </w:p>
-    <w:p>
-      <w:pPr>
-        <w:rPr>
-          <w:lang w:val="el-GR"/>
-        </w:rPr>
-      </w:pPr>
-    </w:p>
-    <w:p>
-      <w:pPr>
-        <w:rPr>
-          <w:lang w:val="el-GR"/>
-        </w:rPr>
-      </w:pPr>
-    </w:p>
-    <w:p>
-      <w:pPr>
-        <w:rPr>
-          <w:lang w:val="el-GR"/>
-        </w:rPr>
-      </w:pPr>
-    </w:p>
-    <w:p>
-      <w:pPr>
-        <w:rPr>
-          <w:lang w:val="el-GR"/>
-        </w:rPr>
-      </w:pPr>
-    </w:p>
-    <w:p>
-      <w:pPr>
-        <w:rPr>
-          <w:lang w:val="el-GR"/>
-        </w:rPr>
-      </w:pPr>
-    </w:p>
-    <w:p>
-      <w:pPr>
-        <w:rPr>
-          <w:lang w:val="el-GR"/>
-        </w:rPr>
-      </w:pPr>
-    </w:p>
-    <w:p>
-      <w:pPr>
-        <w:rPr>
-          <w:lang w:val="el-GR"/>
-        </w:rPr>
-      </w:pPr>
-    </w:p>
-    <w:p>
-      <w:pPr>
-        <w:rPr>
-          <w:lang w:val="el-GR"/>
-        </w:rPr>
-      </w:pPr>
-    </w:p>
-    <w:p>
-      <w:pPr>
-        <w:rPr>
-          <w:lang w:val="el-GR"/>
-        </w:rPr>
-      </w:pPr>
-    </w:p>
-    <w:p>
-      <w:pPr>
-        <w:rPr>
-          <w:lang w:val="el-GR"/>
-        </w:rPr>
-      </w:pPr>
-    </w:p>
-    <w:p>
-      <w:pPr>
-        <w:rPr>
-          <w:lang w:val="el-GR"/>
-        </w:rPr>
-      </w:pPr>
-    </w:p>
-    <w:p>
-      <w:pPr>
-        <w:rPr>
-          <w:lang w:val="el-GR"/>
-        </w:rPr>
-      </w:pPr>
-    </w:p>
-    <w:p>
-      <w:pPr>
-        <w:rPr>
-          <w:lang w:val="el-GR"/>
-        </w:rPr>
-      </w:pPr>
-    </w:p>
-    <w:p>
-      <w:pPr>
-        <w:rPr>
-          <w:lang w:val="el-GR"/>
-        </w:rPr>
-      </w:pPr>
-    </w:p>
-    <w:p>
-      <w:pPr>
-        <w:rPr>
-          <w:lang w:val="el-GR"/>
-        </w:rPr>
-      </w:pPr>
-    </w:p>
-    <w:p>
-      <w:pPr>
-        <w:rPr>
-          <w:lang w:val="el-GR"/>
-        </w:rPr>
-      </w:pPr>
-    </w:p>
-    <w:p>
-      <w:pPr>
-        <w:rPr>
-          <w:lang w:val="el-GR"/>
-        </w:rPr>
-      </w:pPr>
-    </w:p>
-    <w:p>
-      <w:pPr>
-        <w:rPr>
-          <w:lang w:val="el-GR"/>
-        </w:rPr>
-      </w:pPr>
-    </w:p>
-    <w:p>
-      <w:pPr>
-        <w:pStyle w:val="Heading1"/>
-        <w:rPr>
-          <w:lang w:val="el-GR"/>
-        </w:rPr>
-      </w:pPr>
-      <w:bookmarkStart w:id="1" w:name="_Toc172832266"/>
+        <w:t xml:space="preserve">εκπαίδευσή του. Στην συνέχεια, αφού εφαρμοστεί ένας </w:t>
+      </w:r>
+      <w:r>
+        <w:rPr>
+          <w:lang w:val="el-GR"/>
+        </w:rPr>
+        <w:t xml:space="preserve">αριθμητικός </w:t>
+      </w:r>
+      <w:r>
+        <w:rPr>
+          <w:lang w:val="el-GR"/>
+        </w:rPr>
+        <w:t xml:space="preserve">μετασχηματισμός, το αποτέλεσμα αυτό, όπως αναφέρθηκε και προηγουμένως, μεταφέρεται στους νευρώνες του επόμενου </w:t>
+      </w:r>
+      <w:r>
+        <w:rPr>
+          <w:lang w:val="el-GR"/>
+        </w:rPr>
+        <w:t>«</w:t>
+      </w:r>
+      <w:r>
+        <w:rPr>
+          <w:lang w:val="el-GR"/>
+        </w:rPr>
+        <w:t>στρώματος</w:t>
+      </w:r>
+      <w:r>
+        <w:rPr>
+          <w:lang w:val="el-GR"/>
+        </w:rPr>
+        <w:t>»</w:t>
+      </w:r>
+      <w:r>
+        <w:rPr>
+          <w:lang w:val="el-GR"/>
+        </w:rPr>
+        <w:t xml:space="preserve"> σαν είσοδο</w:t>
+      </w:r>
+      <w:r>
+        <w:rPr>
+          <w:lang w:val="el-GR"/>
+        </w:rPr>
+        <w:t xml:space="preserve"> και η διαδικασία αυτή σταματά στο τελευταίο «στρώμα» νευρώνων του νευρωνικού δικτύου</w:t>
+      </w:r>
+      <w:r>
+        <w:rPr>
+          <w:lang w:val="el-GR"/>
+        </w:rPr>
+        <w:t xml:space="preserve">. </w:t>
+      </w:r>
+      <w:r>
+        <w:rPr>
+          <w:lang w:val="el-GR"/>
+        </w:rPr>
+        <w:t xml:space="preserve">Για παράδειγμα, μπορεί το αποτέλεσμα που προωθεί </w:t>
+      </w:r>
+      <w:r>
+        <w:rPr>
+          <w:lang w:val="el-GR"/>
+        </w:rPr>
+        <w:t xml:space="preserve"> </w:t>
+      </w:r>
+      <w:r>
+        <w:rPr>
+          <w:lang w:val="el-GR"/>
+        </w:rPr>
+        <w:t xml:space="preserve">νευρώνας στο επόμενο στρώμα να είναι μηδέν </w:t>
+      </w:r>
+      <w:r>
+        <w:rPr>
+          <w:lang w:val="el-GR"/>
+        </w:rPr>
+        <w:t>εά</w:t>
+      </w:r>
+      <w:r>
+        <w:rPr>
+          <w:lang w:val="el-GR"/>
+        </w:rPr>
+        <w:t xml:space="preserve">ν το άθροισμα που υπολόγισε </w:t>
+      </w:r>
+      <w:r>
+        <w:rPr>
+          <w:lang w:val="el-GR"/>
+        </w:rPr>
+        <w:t xml:space="preserve">μέσω των εισόδων </w:t>
+      </w:r>
+      <w:r>
+        <w:rPr>
+          <w:lang w:val="el-GR"/>
+        </w:rPr>
+        <w:t xml:space="preserve">είναι αρνητικός αριθμός, διαφορετικά </w:t>
+      </w:r>
+      <w:r>
+        <w:rPr>
+          <w:lang w:val="el-GR"/>
+        </w:rPr>
+        <w:t xml:space="preserve">εάν είναι θετικός αριθμός ή μηδέν, </w:t>
+      </w:r>
+      <w:r>
+        <w:rPr>
+          <w:lang w:val="el-GR"/>
+        </w:rPr>
+        <w:t>να προωθεί</w:t>
+      </w:r>
+      <w:r>
+        <w:rPr>
+          <w:lang w:val="el-GR"/>
+        </w:rPr>
+        <w:t xml:space="preserve"> </w:t>
+      </w:r>
+      <w:r>
+        <w:rPr>
+          <w:lang w:val="el-GR"/>
+        </w:rPr>
+        <w:t>απλά το ίδιο το άθροισμα</w:t>
+      </w:r>
+      <w:r>
+        <w:rPr>
+          <w:lang w:val="el-GR"/>
+        </w:rPr>
+        <w:t xml:space="preserve"> </w:t>
+      </w:r>
+      <w:r>
+        <w:rPr>
+          <w:lang w:val="el-GR"/>
+        </w:rPr>
+        <w:t>χωρίς αλλαγές (</w:t>
+      </w:r>
+      <w:r>
+        <w:rPr>
+          <w:lang w:val="el-GR"/>
+        </w:rPr>
+        <w:t>ονομαζόμενη «συνάρτηση ενεργοποίησης</w:t>
+      </w:r>
+      <w:r>
+        <w:rPr>
+          <w:lang w:val="el-GR"/>
+        </w:rPr>
+        <w:t>»</w:t>
+      </w:r>
+      <w:r>
+        <w:rPr>
+          <w:lang w:val="el-GR"/>
+        </w:rPr>
+        <w:t>)</w:t>
+      </w:r>
+      <w:r>
+        <w:rPr>
+          <w:lang w:val="el-GR"/>
+        </w:rPr>
+        <w:t>.</w:t>
+      </w:r>
+      <w:r>
+        <w:rPr>
+          <w:lang w:val="el-GR"/>
+        </w:rPr>
+        <w:t xml:space="preserve"> </w:t>
+      </w:r>
+      <w:r>
+        <w:rPr>
+          <w:lang w:val="el-GR"/>
+        </w:rPr>
+        <w:t>Συνεχίζοντας, τα μοντέλα που χρησιμοποιούν βαθιά μάθηση, χρησιμοποιούνε πολλά εκατομμύρια νευρώνες, χωρισμένα σε πολυάριθμα στρώματα με δισεκατομμύρια βάρη και πολύπλοκες διατάξεις νευρώνων, όπου όμως η βασική ιδέα παραμένει η παραπάνω.</w:t>
+      </w:r>
+      <w:sdt>
+        <w:sdtPr>
+          <w:rPr>
+            <w:lang w:val="el-GR"/>
+          </w:rPr>
+          <w:id w:val="2128431354"/>
+          <w:citation/>
+        </w:sdtPr>
+        <w:sdtContent>
+          <w:r>
+            <w:rPr>
+              <w:lang w:val="el-GR"/>
+            </w:rPr>
+            <w:fldChar w:fldCharType="begin"/>
+          </w:r>
+          <w:r>
+            <w:rPr>
+              <w:lang w:val="el-GR"/>
+            </w:rPr>
+            <w:instrText xml:space="preserve"> CITATION Ίων24 \l 1032 </w:instrText>
+          </w:r>
+          <w:r>
+            <w:rPr>
+              <w:lang w:val="el-GR"/>
+            </w:rPr>
+            <w:fldChar w:fldCharType="separate"/>
+          </w:r>
+          <w:r>
+            <w:rPr>
+              <w:noProof/>
+              <w:lang w:val="el-GR"/>
+            </w:rPr>
+            <w:t xml:space="preserve"> (Ανδρουτσόπουλος, 2024)</w:t>
+          </w:r>
+          <w:r>
+            <w:rPr>
+              <w:lang w:val="el-GR"/>
+            </w:rPr>
+            <w:fldChar w:fldCharType="end"/>
+          </w:r>
+        </w:sdtContent>
+      </w:sdt>
+    </w:p>
+    <w:p>
+      <w:pPr>
+        <w:pStyle w:val="Heading3"/>
+        <w:rPr>
+          <w:lang w:val="el-GR"/>
+        </w:rPr>
+      </w:pPr>
+      <w:bookmarkStart w:id="4" w:name="_Toc172911312"/>
+      <w:r>
+        <w:rPr>
+          <w:lang w:val="el-GR"/>
+        </w:rPr>
+        <w:t xml:space="preserve">Ορισμός </w:t>
+      </w:r>
+      <w:r>
+        <w:rPr>
+          <w:lang w:val="el-GR"/>
+        </w:rPr>
+        <w:t xml:space="preserve">της </w:t>
+      </w:r>
+      <w:r>
+        <w:rPr>
+          <w:lang w:val="el-GR"/>
+        </w:rPr>
+        <w:t xml:space="preserve">μείωσης βαρών με </w:t>
+      </w:r>
+      <w:r>
+        <w:rPr>
+          <w:lang w:val="el-GR"/>
+        </w:rPr>
+        <w:t>καθοδική κλίση</w:t>
+      </w:r>
+      <w:bookmarkEnd w:id="4"/>
+    </w:p>
+    <w:p>
+      <w:pPr>
+        <w:keepNext/>
+        <w:rPr>
+          <w:lang w:val="el-GR"/>
+        </w:rPr>
+      </w:pPr>
+      <w:r>
+        <w:rPr>
+          <w:lang w:val="el-GR"/>
+        </w:rPr>
+        <w:t xml:space="preserve">Αυτό που κάνει τα νευρωνικά δίκτυα τόσο ενδιαφέροντα, και ως αποτέλεσμα, και </w:t>
+      </w:r>
+      <w:r>
+        <w:rPr>
+          <w:lang w:val="el-GR"/>
+        </w:rPr>
+        <w:t xml:space="preserve">την μηχανική μάθηση, είναι ότι στην ουσία, ποτέ δεν γράφεται κάποιος αλγόριθμος ο οποίος ορίζει συγκεκριμένα τι θα πρέπει να κάνει ένα νευρωνικό δίκτυο και πως θα πρέπει να παράγει αποτελέσματα, αλλά από την άλλη, γράφεται ένας αλγόριθμος ο οποίος θα μπορεί μέσω της εισαγωγής εκατομμυρίων παραδειγμάτων και δεδομένων με τις ορθές «ετικέτες» τους (το </w:t>
+      </w:r>
+      <w:r>
+        <w:rPr>
+          <w:lang w:val="el-GR"/>
+        </w:rPr>
+        <w:t xml:space="preserve">επιθυμητό </w:t>
+      </w:r>
+      <w:r>
+        <w:rPr>
+          <w:lang w:val="el-GR"/>
+        </w:rPr>
+        <w:t xml:space="preserve">δηλαδή αποτέλεσμα), να </w:t>
+      </w:r>
+      <w:r>
+        <w:rPr>
+          <w:lang w:val="el-GR"/>
+        </w:rPr>
+        <w:t xml:space="preserve">μεταβάλλει με τέτοιο τρόπο τα εκατομμύρια βάρη από τα οποία αποτελείται, ώστε να  </w:t>
+      </w:r>
+      <w:r>
+        <w:rPr>
+          <w:lang w:val="el-GR"/>
+        </w:rPr>
+        <w:t xml:space="preserve">αποδίδει καλύτερα στα παραδείγματα αυτά. Τα δεδομένα αυτά ονομάζονται «δεδομένα εκπαίδευσης», τα οποία παράλληλα με τα «δεδομένα δοκιμής», τα οποία είναι παραδείγματα όπου το νευρωνικό δίκτυο δεν έχει «ξαναδεί» και τα οποία χρησιμοποιούμε για να αξιολογήσουμε την αποτελεσματικότητα του νευρωνικού μας δικτύου, αποτελούν την συνολική αξιολόγηση του συστήματός μας. Το πρόβλημα αυτό της μεταβολής των βαρών που καλείται να λύσει ένας αλγόριθμος, καταλήγει τελικά να είναι η εύρεση του ελαχίστου μιας «συνάρτησης κόστους». Η συνάρτηση αυτή στην γενική εικόνας της υπολογίζεται με βάση τα αποτελέσματα που παράγει το νευρωνικό δίκτυο και τα </w:t>
+      </w:r>
+      <w:r>
+        <w:rPr>
+          <w:lang w:val="el-GR"/>
+        </w:rPr>
+        <w:t xml:space="preserve">επιθυμητά </w:t>
+      </w:r>
+      <w:r>
+        <w:rPr>
+          <w:lang w:val="el-GR"/>
+        </w:rPr>
+        <w:t xml:space="preserve">αποτελέσματα που έχουμε για κάθε παράδειγμα, και συνεπώς έχει μεγάλη τιμή εάν </w:t>
+      </w:r>
+      <w:r>
+        <w:rPr>
+          <w:lang w:val="el-GR"/>
+        </w:rPr>
+        <w:t xml:space="preserve">τα αποτελέσματα διαφέρουν σε μεγάλο βαθμό από τα επιθυμητά και μικρό στην αντίθετη </w:t>
+      </w:r>
       <w:r>
         <w:rPr>
           <w:lang w:val="el-GR"/>
         </w:rPr>
         <w:lastRenderedPageBreak/>
-        <w:t>ΜΕΓΑΛΑ ΓΛΩΣΣΙΚΑ ΜΟΝΤΕΛΑ</w:t>
-      </w:r>
-      <w:bookmarkEnd w:id="1"/>
+        <w:t xml:space="preserve">περίπτωση. Σκοπός του αλγορίθμου είναι με βάση τον μέσο όρο όλων αυτών των τιμών κόστους για κάθε παράδειγμα, να προσπαθήσει να μεταβάλλει τις τιμές των βαρών της συνάρτησης κόστους, ώστε αυτή να φτάσει σε ένα τοπικό ελάχιστο. Η τεχνική αυτή ονομάζεται </w:t>
+      </w:r>
+      <w:r>
+        <w:rPr>
+          <w:lang w:val="el-GR"/>
+        </w:rPr>
+        <w:t>«</w:t>
+      </w:r>
+      <w:r>
+        <w:rPr>
+          <w:b/>
+          <w:bCs/>
+          <w:lang w:val="el-GR"/>
+        </w:rPr>
+        <w:t>καθοδική κλίση»</w:t>
+      </w:r>
+      <w:r>
+        <w:rPr>
+          <w:lang w:val="el-GR"/>
+        </w:rPr>
+        <w:t xml:space="preserve"> </w:t>
+      </w:r>
+      <w:r>
+        <w:rPr>
+          <w:lang w:val="el-GR"/>
+        </w:rPr>
+        <w:t>ή όπως είναι γνωστό</w:t>
+      </w:r>
+      <w:r>
+        <w:rPr>
+          <w:lang w:val="el-GR"/>
+        </w:rPr>
+        <w:t>,</w:t>
+      </w:r>
+      <w:r>
+        <w:rPr>
+          <w:lang w:val="el-GR"/>
+        </w:rPr>
+        <w:t xml:space="preserve"> </w:t>
+      </w:r>
+      <w:r>
+        <w:t>gradient</w:t>
+      </w:r>
+      <w:r>
+        <w:rPr>
+          <w:lang w:val="el-GR"/>
+        </w:rPr>
+        <w:t xml:space="preserve"> </w:t>
+      </w:r>
+      <w:r>
+        <w:t>descent</w:t>
+      </w:r>
+      <w:r>
+        <w:rPr>
+          <w:lang w:val="el-GR"/>
+        </w:rPr>
+        <w:t xml:space="preserve">, </w:t>
+      </w:r>
+      <w:r>
+        <w:rPr>
+          <w:lang w:val="el-GR"/>
+        </w:rPr>
+        <w:t xml:space="preserve">αφού προσπαθεί να βρει ένα τοπικό ελάχιστο μίας συνάρτησης με πολλές χιλιάδες μεταβλητές (τις εισόδους και τα βάρη), η οποία εάν </w:t>
+      </w:r>
+      <w:r>
+        <w:rPr>
+          <w:noProof/>
+        </w:rPr>
+        <mc:AlternateContent>
+          <mc:Choice Requires="wps">
+            <w:drawing>
+              <wp:anchor distT="0" distB="0" distL="114300" distR="114300" simplePos="0" relativeHeight="251664384" behindDoc="0" locked="0" layoutInCell="1" allowOverlap="1" wp14:anchorId="176E32C1" wp14:editId="6FBB763D">
+                <wp:simplePos x="0" y="0"/>
+                <wp:positionH relativeFrom="column">
+                  <wp:posOffset>7620</wp:posOffset>
+                </wp:positionH>
+                <wp:positionV relativeFrom="paragraph">
+                  <wp:posOffset>2170430</wp:posOffset>
+                </wp:positionV>
+                <wp:extent cx="3712210" cy="635"/>
+                <wp:effectExtent l="0" t="0" r="0" b="0"/>
+                <wp:wrapSquare wrapText="bothSides"/>
+                <wp:docPr id="271159840" name="Text Box 1"/>
+                <wp:cNvGraphicFramePr/>
+                <a:graphic xmlns:a="http://schemas.openxmlformats.org/drawingml/2006/main">
+                  <a:graphicData uri="http://schemas.microsoft.com/office/word/2010/wordprocessingShape">
+                    <wps:wsp>
+                      <wps:cNvSpPr txBox="1"/>
+                      <wps:spPr>
+                        <a:xfrm>
+                          <a:off x="0" y="0"/>
+                          <a:ext cx="3712210" cy="635"/>
+                        </a:xfrm>
+                        <a:prstGeom prst="rect">
+                          <a:avLst/>
+                        </a:prstGeom>
+                        <a:solidFill>
+                          <a:prstClr val="white"/>
+                        </a:solidFill>
+                        <a:ln>
+                          <a:noFill/>
+                        </a:ln>
+                      </wps:spPr>
+                      <wps:txbx>
+                        <w:txbxContent>
+                          <w:p>
+                            <w:pPr>
+                              <w:pStyle w:val="Caption"/>
+                              <w:rPr>
+                                <w:color w:val="000000" w:themeColor="text1"/>
+                                <w:szCs w:val="22"/>
+                                <w:lang w:val="el-GR"/>
+                              </w:rPr>
+                            </w:pPr>
+                            <w:r>
+                              <w:rPr>
+                                <w:lang w:val="el-GR"/>
+                              </w:rPr>
+                              <w:t xml:space="preserve">Εικόνα </w:t>
+                            </w:r>
+                            <w:r>
+                              <w:fldChar w:fldCharType="begin"/>
+                            </w:r>
+                            <w:r>
+                              <w:rPr>
+                                <w:lang w:val="el-GR"/>
+                              </w:rPr>
+                              <w:instrText xml:space="preserve"> </w:instrText>
+                            </w:r>
+                            <w:r>
+                              <w:instrText>SEQ</w:instrText>
+                            </w:r>
+                            <w:r>
+                              <w:rPr>
+                                <w:lang w:val="el-GR"/>
+                              </w:rPr>
+                              <w:instrText xml:space="preserve"> Εικόνα \* </w:instrText>
+                            </w:r>
+                            <w:r>
+                              <w:instrText>ARABIC</w:instrText>
+                            </w:r>
+                            <w:r>
+                              <w:rPr>
+                                <w:lang w:val="el-GR"/>
+                              </w:rPr>
+                              <w:instrText xml:space="preserve"> </w:instrText>
+                            </w:r>
+                            <w:r>
+                              <w:fldChar w:fldCharType="separate"/>
+                            </w:r>
+                            <w:r>
+                              <w:rPr>
+                                <w:noProof/>
+                                <w:lang w:val="el-GR"/>
+                              </w:rPr>
+                              <w:t>2</w:t>
+                            </w:r>
+                            <w:r>
+                              <w:fldChar w:fldCharType="end"/>
+                            </w:r>
+                            <w:r>
+                              <w:rPr>
+                                <w:lang w:val="el-GR"/>
+                              </w:rPr>
+                              <w:t xml:space="preserve">. Γεωγραφική αναπαράσταση ενός παραδείγματος </w:t>
+                            </w:r>
+                            <w:r>
+                              <w:t>Gradient</w:t>
+                            </w:r>
+                            <w:r>
+                              <w:rPr>
+                                <w:lang w:val="el-GR"/>
+                              </w:rPr>
+                              <w:t xml:space="preserve"> </w:t>
+                            </w:r>
+                            <w:r>
+                              <w:t>descent</w:t>
+                            </w:r>
+                          </w:p>
+                        </w:txbxContent>
+                      </wps:txbx>
+                      <wps:bodyPr rot="0" spcFirstLastPara="0" vertOverflow="overflow" horzOverflow="overflow" vert="horz" wrap="square" lIns="0" tIns="0" rIns="0" bIns="0" numCol="1" spcCol="0" rtlCol="0" fromWordArt="0" anchor="t" anchorCtr="0" forceAA="0" compatLnSpc="1">
+                        <a:prstTxWarp prst="textNoShape">
+                          <a:avLst/>
+                        </a:prstTxWarp>
+                        <a:spAutoFit/>
+                      </wps:bodyPr>
+                    </wps:wsp>
+                  </a:graphicData>
+                </a:graphic>
+              </wp:anchor>
+            </w:drawing>
+          </mc:Choice>
+          <mc:Fallback>
+            <w:pict>
+              <v:shape w14:anchorId="176E32C1" id="_x0000_s1027" type="#_x0000_t202" style="position:absolute;margin-left:.6pt;margin-top:170.9pt;width:292.3pt;height:.05pt;z-index:251664384;visibility:visible;mso-wrap-style:square;mso-wrap-distance-left:9pt;mso-wrap-distance-top:0;mso-wrap-distance-right:9pt;mso-wrap-distance-bottom:0;mso-position-horizontal:absolute;mso-position-horizontal-relative:text;mso-position-vertical:absolute;mso-position-vertical-relative:text;v-text-anchor:top" o:gfxdata="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" stroked="f">
+                <v:textbox style="mso-fit-shape-to-text:t" inset="0,0,0,0">
+                  <w:txbxContent>
+                    <w:p>
+                      <w:pPr>
+                        <w:pStyle w:val="Caption"/>
+                        <w:rPr>
+                          <w:color w:val="000000" w:themeColor="text1"/>
+                          <w:szCs w:val="22"/>
+                          <w:lang w:val="el-GR"/>
+                        </w:rPr>
+                      </w:pPr>
+                      <w:r>
+                        <w:rPr>
+                          <w:lang w:val="el-GR"/>
+                        </w:rPr>
+                        <w:t xml:space="preserve">Εικόνα </w:t>
+                      </w:r>
+                      <w:r>
+                        <w:fldChar w:fldCharType="begin"/>
+                      </w:r>
+                      <w:r>
+                        <w:rPr>
+                          <w:lang w:val="el-GR"/>
+                        </w:rPr>
+                        <w:instrText xml:space="preserve"> </w:instrText>
+                      </w:r>
+                      <w:r>
+                        <w:instrText>SEQ</w:instrText>
+                      </w:r>
+                      <w:r>
+                        <w:rPr>
+                          <w:lang w:val="el-GR"/>
+                        </w:rPr>
+                        <w:instrText xml:space="preserve"> Εικόνα \* </w:instrText>
+                      </w:r>
+                      <w:r>
+                        <w:instrText>ARABIC</w:instrText>
+                      </w:r>
+                      <w:r>
+                        <w:rPr>
+                          <w:lang w:val="el-GR"/>
+                        </w:rPr>
+                        <w:instrText xml:space="preserve"> </w:instrText>
+                      </w:r>
+                      <w:r>
+                        <w:fldChar w:fldCharType="separate"/>
+                      </w:r>
+                      <w:r>
+                        <w:rPr>
+                          <w:noProof/>
+                          <w:lang w:val="el-GR"/>
+                        </w:rPr>
+                        <w:t>2</w:t>
+                      </w:r>
+                      <w:r>
+                        <w:fldChar w:fldCharType="end"/>
+                      </w:r>
+                      <w:r>
+                        <w:rPr>
+                          <w:lang w:val="el-GR"/>
+                        </w:rPr>
+                        <w:t xml:space="preserve">. Γεωγραφική αναπαράσταση ενός παραδείγματος </w:t>
+                      </w:r>
+                      <w:r>
+                        <w:t>Gradient</w:t>
+                      </w:r>
+                      <w:r>
+                        <w:rPr>
+                          <w:lang w:val="el-GR"/>
+                        </w:rPr>
+                        <w:t xml:space="preserve"> </w:t>
+                      </w:r>
+                      <w:r>
+                        <w:t>descent</w:t>
+                      </w:r>
+                    </w:p>
+                  </w:txbxContent>
+                </v:textbox>
+                <w10:wrap type="square"/>
+              </v:shape>
+            </w:pict>
+          </mc:Fallback>
+        </mc:AlternateContent>
+      </w:r>
+      <w:r>
+        <w:rPr>
+          <w:lang w:val="el-GR"/>
+        </w:rPr>
+        <w:drawing>
+          <wp:anchor distT="0" distB="0" distL="114300" distR="114300" simplePos="0" relativeHeight="251662336" behindDoc="0" locked="0" layoutInCell="1" allowOverlap="1" wp14:anchorId="6F3C076D" wp14:editId="142C706D">
+            <wp:simplePos x="0" y="0"/>
+            <wp:positionH relativeFrom="column">
+              <wp:posOffset>7620</wp:posOffset>
+            </wp:positionH>
+            <wp:positionV relativeFrom="paragraph">
+              <wp:posOffset>38100</wp:posOffset>
+            </wp:positionV>
+            <wp:extent cx="3712464" cy="2075688"/>
+            <wp:effectExtent l="0" t="0" r="2540" b="1270"/>
+            <wp:wrapSquare wrapText="bothSides"/>
+            <wp:docPr id="1622383070" name="Picture 1" descr="A computer graphics of a red and yellow wavy surface&#10;&#10;Description automatically generated with medium confidence"/>
+            <wp:cNvGraphicFramePr>
+              <a:graphicFrameLocks xmlns:a="http://schemas.openxmlformats.org/drawingml/2006/main" noChangeAspect="1"/>
+            </wp:cNvGraphicFramePr>
+            <a:graphic xmlns:a="http://schemas.openxmlformats.org/drawingml/2006/main">
+              <a:graphicData uri="http://schemas.openxmlformats.org/drawingml/2006/picture">
+                <pic:pic xmlns:pic="http://schemas.openxmlformats.org/drawingml/2006/picture">
+                  <pic:nvPicPr>
+                    <pic:cNvPr id="1622383070" name="Picture 1" descr="A computer graphics of a red and yellow wavy surface&#10;&#10;Description automatically generated with medium confidence"/>
+                    <pic:cNvPicPr/>
+                  </pic:nvPicPr>
+                  <pic:blipFill>
+                    <a:blip r:embed="rId10">
+                      <a:extLst>
+                        <a:ext uri="{28A0092B-C50C-407E-A947-70E740481C1C}">
+                          <a14:useLocalDpi xmlns:a14="http://schemas.microsoft.com/office/drawing/2010/main" val="0"/>
+                        </a:ext>
+                      </a:extLst>
+                    </a:blip>
+                    <a:stretch>
+                      <a:fillRect/>
+                    </a:stretch>
+                  </pic:blipFill>
+                  <pic:spPr>
+                    <a:xfrm>
+                      <a:off x="0" y="0"/>
+                      <a:ext cx="3712464" cy="2075688"/>
+                    </a:xfrm>
+                    <a:prstGeom prst="rect">
+                      <a:avLst/>
+                    </a:prstGeom>
+                  </pic:spPr>
+                </pic:pic>
+              </a:graphicData>
+            </a:graphic>
+            <wp14:sizeRelH relativeFrom="margin">
+              <wp14:pctWidth>0</wp14:pctWidth>
+            </wp14:sizeRelH>
+            <wp14:sizeRelV relativeFrom="margin">
+              <wp14:pctHeight>0</wp14:pctHeight>
+            </wp14:sizeRelV>
+          </wp:anchor>
+        </w:drawing>
+      </w:r>
+      <w:r>
+        <w:rPr>
+          <w:lang w:val="el-GR"/>
+        </w:rPr>
+        <w:t xml:space="preserve">αναπαρασταθεί σε </w:t>
+      </w:r>
+      <w:r>
+        <w:rPr>
+          <w:lang w:val="el-GR"/>
+        </w:rPr>
+        <w:t>ένα</w:t>
+      </w:r>
+      <w:r>
+        <w:rPr>
+          <w:lang w:val="el-GR"/>
+        </w:rPr>
+        <w:t xml:space="preserve"> </w:t>
+      </w:r>
+      <w:r>
+        <w:rPr>
+          <w:lang w:val="el-GR"/>
+        </w:rPr>
+        <w:t>διανυσματικό χώρο</w:t>
+      </w:r>
+      <w:r>
+        <w:rPr>
+          <w:lang w:val="el-GR"/>
+        </w:rPr>
+        <w:t xml:space="preserve">, έχει την εικόνα ενός «γεωγραφικού τοπίου» στο οποίο πρέπει να βρεθεί </w:t>
+      </w:r>
+      <w:r>
+        <w:rPr>
+          <w:lang w:val="el-GR"/>
+        </w:rPr>
+        <w:t>ένα τοπικό «χαμηλότερο σημείο»</w:t>
+      </w:r>
+      <w:r>
+        <w:rPr>
+          <w:lang w:val="el-GR"/>
+        </w:rPr>
+        <w:t xml:space="preserve">, όπως φαίνεται και στην </w:t>
+      </w:r>
+      <w:r>
+        <w:rPr>
+          <w:i/>
+          <w:iCs/>
+          <w:lang w:val="el-GR"/>
+        </w:rPr>
+        <w:t>Ε</w:t>
+      </w:r>
+      <w:r>
+        <w:rPr>
+          <w:i/>
+          <w:iCs/>
+          <w:lang w:val="el-GR"/>
+        </w:rPr>
+        <w:t>ικόνα 2</w:t>
+      </w:r>
+      <w:r>
+        <w:rPr>
+          <w:lang w:val="el-GR"/>
+        </w:rPr>
+        <w:t>.</w:t>
+      </w:r>
+      <w:r>
+        <w:rPr>
+          <w:lang w:val="el-GR"/>
+        </w:rPr>
+        <w:t xml:space="preserve"> Χρησιμοποιώντας μαθηματικές έννοιες, όλα τα παραπάνω </w:t>
+      </w:r>
+      <w:r>
+        <w:rPr>
+          <w:lang w:val="el-GR"/>
+        </w:rPr>
+        <w:t xml:space="preserve">καταλήγουν </w:t>
+      </w:r>
+      <w:r>
+        <w:rPr>
+          <w:lang w:val="el-GR"/>
+        </w:rPr>
+        <w:t xml:space="preserve">τελικά </w:t>
+      </w:r>
+      <w:r>
+        <w:rPr>
+          <w:lang w:val="el-GR"/>
+        </w:rPr>
+        <w:t xml:space="preserve">στην </w:t>
+      </w:r>
+      <w:r>
+        <w:rPr>
+          <w:lang w:val="el-GR"/>
+        </w:rPr>
+        <w:t xml:space="preserve">εύρεση του αρνητικού του  «ανάδελτα ή </w:t>
+      </w:r>
+      <w:r>
+        <w:rPr>
+          <w:rFonts w:ascii="Cambria Math" w:hAnsi="Cambria Math" w:cs="Cambria Math"/>
+          <w:lang w:val="el-GR"/>
+        </w:rPr>
+        <w:t>∇</w:t>
+      </w:r>
+      <w:r>
+        <w:rPr>
+          <w:lang w:val="el-GR"/>
+        </w:rPr>
+        <w:t>» της συνάρτησης κόστους, το οποίο δείχνει προς την πιο απότομη μείωση μίας συνάρτηση</w:t>
+      </w:r>
+      <w:r>
+        <w:rPr>
+          <w:lang w:val="el-GR"/>
+        </w:rPr>
+        <w:t>ς</w:t>
+      </w:r>
+      <w:sdt>
+        <w:sdtPr>
+          <w:rPr>
+            <w:lang w:val="el-GR"/>
+          </w:rPr>
+          <w:id w:val="-15776021"/>
+          <w:citation/>
+        </w:sdtPr>
+        <w:sdtContent>
+          <w:r>
+            <w:rPr>
+              <w:lang w:val="el-GR"/>
+            </w:rPr>
+            <w:fldChar w:fldCharType="begin"/>
+          </w:r>
+          <w:r>
+            <w:rPr>
+              <w:lang w:val="el-GR"/>
+            </w:rPr>
+            <w:instrText xml:space="preserve"> CITATION Gra17 \l 1032 </w:instrText>
+          </w:r>
+          <w:r>
+            <w:rPr>
+              <w:lang w:val="el-GR"/>
+            </w:rPr>
+            <w:fldChar w:fldCharType="separate"/>
+          </w:r>
+          <w:r>
+            <w:rPr>
+              <w:noProof/>
+              <w:lang w:val="el-GR"/>
+            </w:rPr>
+            <w:t xml:space="preserve"> (Sanderson, 2017)</w:t>
+          </w:r>
+          <w:r>
+            <w:rPr>
+              <w:lang w:val="el-GR"/>
+            </w:rPr>
+            <w:fldChar w:fldCharType="end"/>
+          </w:r>
+        </w:sdtContent>
+      </w:sdt>
+      <w:r>
+        <w:rPr>
+          <w:lang w:val="el-GR"/>
+        </w:rPr>
+        <w:t>.</w:t>
+      </w:r>
+      <w:r>
+        <w:rPr>
+          <w:noProof/>
+          <w:lang w:val="el-GR"/>
+        </w:rPr>
+        <w:drawing>
+          <wp:inline distT="0" distB="0" distL="0" distR="0" wp14:anchorId="32D6A587" wp14:editId="10B69C44">
+            <wp:extent cx="3675380" cy="2002155"/>
+            <wp:effectExtent l="0" t="0" r="1270" b="0"/>
+            <wp:docPr id="771693768" name="Picture 1" descr="A black and white text with numbers and symbols&#10;&#10;Description automatically generated with medium confidence"/>
+            <wp:cNvGraphicFramePr>
+              <a:graphicFrameLocks xmlns:a="http://schemas.openxmlformats.org/drawingml/2006/main" noChangeAspect="1"/>
+            </wp:cNvGraphicFramePr>
+            <a:graphic xmlns:a="http://schemas.openxmlformats.org/drawingml/2006/main">
+              <a:graphicData uri="http://schemas.openxmlformats.org/drawingml/2006/picture">
+                <pic:pic xmlns:pic="http://schemas.openxmlformats.org/drawingml/2006/picture">
+                  <pic:nvPicPr>
+                    <pic:cNvPr id="771693768" name="Picture 1" descr="A black and white text with numbers and symbols&#10;&#10;Description automatically generated with medium confidence"/>
+                    <pic:cNvPicPr/>
+                  </pic:nvPicPr>
+                  <pic:blipFill>
+                    <a:blip r:embed="rId11">
+                      <a:extLst>
+                        <a:ext uri="{28A0092B-C50C-407E-A947-70E740481C1C}">
+                          <a14:useLocalDpi xmlns:a14="http://schemas.microsoft.com/office/drawing/2010/main" val="0"/>
+                        </a:ext>
+                      </a:extLst>
+                    </a:blip>
+                    <a:stretch>
+                      <a:fillRect/>
+                    </a:stretch>
+                  </pic:blipFill>
+                  <pic:spPr>
+                    <a:xfrm>
+                      <a:off x="0" y="0"/>
+                      <a:ext cx="3675380" cy="2002155"/>
+                    </a:xfrm>
+                    <a:prstGeom prst="rect">
+                      <a:avLst/>
+                    </a:prstGeom>
+                  </pic:spPr>
+                </pic:pic>
+              </a:graphicData>
+            </a:graphic>
+          </wp:inline>
+        </w:drawing>
+      </w:r>
+    </w:p>
+    <w:p>
+      <w:pPr>
+        <w:pStyle w:val="Caption"/>
+        <w:rPr>
+          <w:lang w:val="el-GR"/>
+        </w:rPr>
+      </w:pPr>
+      <w:r>
+        <w:rPr>
+          <w:lang w:val="el-GR"/>
+        </w:rPr>
+        <w:t xml:space="preserve">Εικόνα </w:t>
+      </w:r>
+      <w:r>
+        <w:fldChar w:fldCharType="begin"/>
+      </w:r>
+      <w:r>
+        <w:rPr>
+          <w:lang w:val="el-GR"/>
+        </w:rPr>
+        <w:instrText xml:space="preserve"> </w:instrText>
+      </w:r>
+      <w:r>
+        <w:instrText>SEQ</w:instrText>
+      </w:r>
+      <w:r>
+        <w:rPr>
+          <w:lang w:val="el-GR"/>
+        </w:rPr>
+        <w:instrText xml:space="preserve"> Εικόνα \* </w:instrText>
+      </w:r>
+      <w:r>
+        <w:instrText>ARABIC</w:instrText>
+      </w:r>
+      <w:r>
+        <w:rPr>
+          <w:lang w:val="el-GR"/>
+        </w:rPr>
+        <w:instrText xml:space="preserve"> </w:instrText>
+      </w:r>
+      <w:r>
+        <w:fldChar w:fldCharType="separate"/>
+      </w:r>
+      <w:r>
+        <w:rPr>
+          <w:noProof/>
+          <w:lang w:val="el-GR"/>
+        </w:rPr>
+        <w:t>3</w:t>
+      </w:r>
+      <w:r>
+        <w:fldChar w:fldCharType="end"/>
+      </w:r>
+      <w:r>
+        <w:rPr>
+          <w:lang w:val="el-GR"/>
+        </w:rPr>
+        <w:t xml:space="preserve">. </w:t>
+      </w:r>
+      <w:r>
+        <w:rPr>
+          <w:lang w:val="el-GR"/>
+        </w:rPr>
+        <w:t>Παράδειγμα μαθηματικής αναπαράστασης του ανάδελτα</w:t>
+      </w:r>
+    </w:p>
+    <w:p>
+      <w:pPr>
+        <w:keepNext/>
+        <w:rPr>
+          <w:lang w:val="el-GR"/>
+        </w:rPr>
+      </w:pPr>
+      <w:r>
+        <w:rPr>
+          <w:lang w:val="el-GR"/>
+        </w:rPr>
+        <w:lastRenderedPageBreak/>
+        <w:t xml:space="preserve">Κατά συνέπεια, σε αυτό το σημείο θα αναφερθεί </w:t>
+      </w:r>
+      <w:r>
+        <w:rPr>
+          <w:lang w:val="el-GR"/>
+        </w:rPr>
+        <w:t xml:space="preserve">περιληπτικά </w:t>
+      </w:r>
+      <w:r>
+        <w:rPr>
+          <w:lang w:val="el-GR"/>
+        </w:rPr>
+        <w:t>ο ορισμός του αλγορίθμου που προσπαθεί να επιτύχει όλα τα παραπάνω, δηλαδή να υπολογίσει αυτό το τοπικό ελάχιστο της συνάρτησης κόστους, ο οποίος αναφέρεται ως «</w:t>
+      </w:r>
+      <w:r>
+        <w:rPr>
+          <w:b/>
+          <w:bCs/>
+          <w:lang w:val="el-GR"/>
+        </w:rPr>
+        <w:t xml:space="preserve">αλγόριθμος </w:t>
+      </w:r>
+      <w:r>
+        <w:rPr>
+          <w:b/>
+          <w:bCs/>
+          <w:lang w:val="el-GR"/>
+        </w:rPr>
+        <w:t>ανάστροφης μετάδοσης</w:t>
+      </w:r>
+      <w:r>
+        <w:rPr>
+          <w:lang w:val="el-GR"/>
+        </w:rPr>
+        <w:t>»</w:t>
+      </w:r>
+    </w:p>
+    <w:p>
+      <w:pPr>
+        <w:pStyle w:val="Heading3"/>
+        <w:rPr>
+          <w:lang w:val="el-GR"/>
+        </w:rPr>
+      </w:pPr>
+      <w:bookmarkStart w:id="5" w:name="_Toc172911313"/>
+      <w:r>
+        <w:rPr>
+          <w:lang w:val="el-GR"/>
+        </w:rPr>
+        <w:t>Ορισμός</w:t>
+      </w:r>
+      <w:r>
+        <w:rPr>
+          <w:lang w:val="el-GR"/>
+        </w:rPr>
+        <w:t xml:space="preserve"> </w:t>
+      </w:r>
+      <w:r>
+        <w:rPr>
+          <w:lang w:val="el-GR"/>
+        </w:rPr>
+        <w:t>του</w:t>
+      </w:r>
+      <w:r>
+        <w:rPr>
+          <w:lang w:val="el-GR"/>
+        </w:rPr>
+        <w:t xml:space="preserve"> </w:t>
+      </w:r>
+      <w:r>
+        <w:rPr>
+          <w:lang w:val="el-GR"/>
+        </w:rPr>
+        <w:t>αλγόριθμο</w:t>
+      </w:r>
+      <w:r>
+        <w:rPr>
+          <w:lang w:val="el-GR"/>
+        </w:rPr>
+        <w:t>υ ανάστροφης μετάδοσης</w:t>
+      </w:r>
+      <w:bookmarkEnd w:id="5"/>
+    </w:p>
+    <w:p>
+      <w:pPr>
+        <w:rPr>
+          <w:lang w:val="el-GR"/>
+        </w:rPr>
+      </w:pPr>
+      <w:r>
+        <w:rPr>
+          <w:lang w:val="el-GR"/>
+        </w:rPr>
+        <w:t xml:space="preserve">Όπως παρουσιάστηκε παραπάνω, ο αλγόριθμος ανάστροφης μετάδοσης είναι </w:t>
+      </w:r>
+      <w:r>
+        <w:rPr>
+          <w:lang w:val="el-GR"/>
+        </w:rPr>
+        <w:t xml:space="preserve">ένας αλγόριθμος εύρεσης ενός τοπικού ελαχίστου μέσω του υπολογισμού του αρνητικού ανάδελτα μίας συνάρτησης κόστους. </w:t>
+      </w:r>
+      <w:r>
+        <w:rPr>
+          <w:lang w:val="el-GR"/>
+        </w:rPr>
+        <w:t>Αρχικά, ο αλγόριθμος αρχικοποιεί όλα τα βάρη του νευρωνικού δικτύου με τυχαίες μικρές τιμές και για μία δεδομένη είσοδο/παράδειγμα εκπαίδευσης,</w:t>
+      </w:r>
+      <w:r>
+        <w:rPr>
+          <w:lang w:val="el-GR"/>
+        </w:rPr>
+        <w:t xml:space="preserve"> </w:t>
+      </w:r>
+      <w:r>
+        <w:rPr>
+          <w:lang w:val="el-GR"/>
+        </w:rPr>
+        <w:t xml:space="preserve">υπολογίζει το συνολικό σφάλμα στην τελική έξοδο, </w:t>
+      </w:r>
+      <w:r>
+        <w:rPr>
+          <w:lang w:val="el-GR"/>
+        </w:rPr>
+        <w:t>συγκρίνοντας την πραγματική έξοδο με την επιθυμητή έξοδο. Στην συνέχεια, το σφάλμα μεταδίδεται από την έξοδο προς την είσοδο υπολογίζοντας παράλληλα τους παραγώγους ως προς κάθε ξεχωριστό βάρος, με τον κανόνα της αλυσίδας, και κάθε βάρος ενημερώνεται ώστε να δείχνει (με την τεχνική που αναφέραμε νωρίτερα της καθοδικής κλίσης) προς την κατεύθυνση που μειώνεται το σφάλμα. Η παραπάνω διαδικασία γίνεται για κάθε παράδειγμα εκπαίδευσης που δίνεται στο νευρωνικό δίκτυο, οι οποίες ονομάζονται και «εποχές»</w:t>
+      </w:r>
+      <w:r>
+        <w:rPr>
+          <w:lang w:val="el-GR"/>
+        </w:rPr>
+        <w:t xml:space="preserve"> και τελειώνει είτε μόλις το σύστημα ξεπεράσει έναν μέγιστο αριθμό εποχών, είτε εάν το συνολικό σφάλμα μειωθεί σε επιθυμητό αριθμό</w:t>
+      </w:r>
+      <w:r>
+        <w:rPr>
+          <w:lang w:val="el-GR"/>
+        </w:rPr>
+        <w:t xml:space="preserve"> (</w:t>
+      </w:r>
+      <w:r>
+        <w:rPr>
+          <w:lang w:val="el-GR"/>
+        </w:rPr>
+        <w:t xml:space="preserve"> </w:t>
+      </w:r>
+      <w:r>
+        <w:rPr>
+          <w:lang w:val="el-GR"/>
+        </w:rPr>
+        <w:t>Ανδρουτσόπουλος, 202</w:t>
+      </w:r>
+      <w:r>
+        <w:rPr>
+          <w:lang w:val="el-GR"/>
+        </w:rPr>
+        <w:t>3</w:t>
+      </w:r>
+      <w:r>
+        <w:rPr>
+          <w:lang w:val="el-GR"/>
+        </w:rPr>
+        <w:t>).</w:t>
+      </w:r>
     </w:p>
     <w:p>
       <w:pPr>
@@ -1413,29 +4111,1356 @@
           <w:lang w:val="el-GR"/>
         </w:rPr>
       </w:pPr>
-      <w:r>
-        <w:rPr>
-          <w:lang w:val="el-GR"/>
-        </w:rPr>
-        <w:t>Τι είναι τα νευρωνικά δίκτυα και πως λειτουργούν</w:t>
-      </w:r>
-    </w:p>
-    <w:p>
-      <w:pPr>
-        <w:rPr>
-          <w:lang w:val="el-GR"/>
-        </w:rPr>
-      </w:pPr>
-      <w:r>
-        <w:rPr>
-          <w:lang w:val="el-GR"/>
-        </w:rPr>
-        <w:t xml:space="preserve">Ξεκινώντας </w:t>
-      </w:r>
+      <w:bookmarkStart w:id="6" w:name="_Toc172911314"/>
+      <w:r>
+        <w:rPr>
+          <w:lang w:val="el-GR"/>
+        </w:rPr>
+        <w:t>Τι είναι ένα μεγάλο γλωσσικό μοντέλο</w:t>
+      </w:r>
+      <w:bookmarkEnd w:id="6"/>
+    </w:p>
+    <w:p>
+      <w:pPr>
+        <w:pStyle w:val="Heading3"/>
+        <w:rPr>
+          <w:lang w:val="el-GR"/>
+        </w:rPr>
+      </w:pPr>
+      <w:bookmarkStart w:id="7" w:name="_Toc172911315"/>
+      <w:r>
+        <w:rPr>
+          <w:lang w:val="el-GR"/>
+        </w:rPr>
+        <w:t>Ορισμός μεγάλου γλωσσικού μοντέλου</w:t>
+      </w:r>
+      <w:bookmarkEnd w:id="7"/>
+    </w:p>
+    <w:p>
+      <w:pPr>
+        <w:rPr>
+          <w:lang w:val="el-GR"/>
+        </w:rPr>
+      </w:pPr>
+      <w:r>
+        <w:rPr>
+          <w:lang w:val="el-GR"/>
+        </w:rPr>
+        <w:t xml:space="preserve">Όπως αναφέρει και ο Ανδρουτσόπουλος με απλά λόγια, ένα μεγάλο γλωσσικό μοντέλο είναι και αυτό ένα νευρωνικό δίκτυο, το οποίο όμως παίρνει σαν εισόδους λέξεις, ή καλύτερα </w:t>
+      </w:r>
+      <w:r>
+        <w:t>tokens</w:t>
+      </w:r>
+      <w:r>
+        <w:rPr>
+          <w:lang w:val="el-GR"/>
+        </w:rPr>
+        <w:t>, σε μορφή αριθμών, τα οποία αποτελούν ίσως ένα ημιτελές κείμενο, και παράγει ως εξόδους όλες τις πιθανές λέξεις που θα μπορούσαν να είναι η επόμενη λέξη, επιλέγοντας αυτήν με την μεγαλύτερη πιθανότητα ορθότητας. Έτσι, βασιζόμενοι στο μεγάλο γλωσσικό μοντέλο, μπορούμε να πάρουμε την νέα αυτή πρόταση που παρήγαγε, να την ξαναδώσουμε σαν είσοδο και να παράγει ξανά άλλη μία επόμενη πιθανή λέξη και έτσι μετά από έναν αριθμό επαναλήψεων της διαδικασίας αυτής να παραχθεί μια ολοκληρωμένη απάντηση η οποία να βγάζει ένα νόημα (2024</w:t>
+      </w:r>
+      <w:r>
+        <w:rPr>
+          <w:lang w:val="el-GR"/>
+        </w:rPr>
+        <w:t>, σελίδα 9).</w:t>
+      </w:r>
+      <w:r>
+        <w:rPr>
+          <w:lang w:val="el-GR"/>
+        </w:rPr>
+        <w:t xml:space="preserve"> </w:t>
+      </w:r>
+    </w:p>
+    <w:p>
+      <w:pPr>
+        <w:pStyle w:val="Heading3"/>
+        <w:rPr>
+          <w:lang w:val="fr-FR"/>
+        </w:rPr>
+      </w:pPr>
+      <w:bookmarkStart w:id="8" w:name="_Toc172911316"/>
+      <w:r>
+        <w:rPr>
+          <w:lang w:val="el-GR"/>
+        </w:rPr>
+        <w:lastRenderedPageBreak/>
+        <w:t>Τι</w:t>
+      </w:r>
+      <w:r>
+        <w:rPr>
+          <w:lang w:val="fr-FR"/>
+        </w:rPr>
+        <w:t xml:space="preserve"> </w:t>
+      </w:r>
+      <w:r>
+        <w:rPr>
+          <w:lang w:val="el-GR"/>
+        </w:rPr>
+        <w:t>κάνει</w:t>
+      </w:r>
+      <w:r>
+        <w:rPr>
+          <w:lang w:val="fr-FR"/>
+        </w:rPr>
+        <w:t xml:space="preserve"> </w:t>
+      </w:r>
+      <w:r>
+        <w:rPr>
+          <w:lang w:val="el-GR"/>
+        </w:rPr>
+        <w:t>ένα</w:t>
+      </w:r>
+      <w:r>
+        <w:rPr>
+          <w:lang w:val="fr-FR"/>
+        </w:rPr>
+        <w:t xml:space="preserve"> t</w:t>
+      </w:r>
+      <w:r>
+        <w:rPr>
+          <w:lang w:val="fr-FR"/>
+        </w:rPr>
+        <w:t>ransformer</w:t>
+      </w:r>
+      <w:bookmarkEnd w:id="8"/>
+    </w:p>
+    <w:p>
+      <w:pPr>
+        <w:rPr>
+          <w:lang w:val="el-GR"/>
+        </w:rPr>
+      </w:pPr>
+      <w:r>
+        <w:rPr>
+          <w:lang w:val="el-GR"/>
+        </w:rPr>
+        <w:t xml:space="preserve">Πιο συγκεκριμένα, τα μεγάλα γλωσσικά μοντέλα σπάνε το κείμενο που δέχονται σαν είσοδο σε διαφορετικά </w:t>
+      </w:r>
+      <w:r>
+        <w:t>tokens</w:t>
+      </w:r>
+      <w:r>
+        <w:rPr>
+          <w:lang w:val="el-GR"/>
+        </w:rPr>
+        <w:t xml:space="preserve">, </w:t>
+      </w:r>
+      <w:r>
+        <w:rPr>
+          <w:lang w:val="el-GR"/>
+        </w:rPr>
+        <w:t xml:space="preserve">τα οποία δεν είναι απαραίτητα λέξεις, αλλά μπορεί να αποτελούν και </w:t>
+      </w:r>
+      <w:r>
+        <w:rPr>
+          <w:lang w:val="el-GR"/>
+        </w:rPr>
+        <w:t xml:space="preserve">κομμάτια λέξεων, και στην συνέχεια τα αναπαριστά σε διανύσματα. Τα διανύσματα αυτά αποτελούνται από πολλές χιλιάδες μεταβλητές και αριθμούς και τοποθετούνται σε έναν πολυδιάστατο χώρο, όπου λέξεις με παρόμοια σημασία όπως για παράδειγμα «γάτα» και «σκύλος» βρίσκονται πολύ κοντά. </w:t>
+      </w:r>
+      <w:r>
+        <w:rPr>
+          <w:lang w:val="el-GR"/>
+        </w:rPr>
+        <w:t xml:space="preserve">Η χρήση διανυσμάτων επιτρέπει στα </w:t>
+      </w:r>
+      <w:r>
+        <w:rPr>
+          <w:lang w:val="el-GR"/>
+        </w:rPr>
+        <w:t>μεγάλα γλωσσικά μοντέλα</w:t>
+      </w:r>
+      <w:r>
+        <w:rPr>
+          <w:lang w:val="el-GR"/>
+        </w:rPr>
+        <w:t xml:space="preserve"> να πραγματοποιούν μαθηματικές πράξεις που αποκαλύπτουν σχέσεις μεταξύ λέξεων. Για παράδειγμα</w:t>
+      </w:r>
+      <w:r>
+        <w:rPr>
+          <w:lang w:val="el-GR"/>
+        </w:rPr>
+        <w:t xml:space="preserve"> έχει διαπιστωθεί ότι </w:t>
+      </w:r>
+      <w:r>
+        <w:rPr>
+          <w:lang w:val="el-GR"/>
+        </w:rPr>
+        <w:t>αν από το διάνυσμα της λέξης "μεγαλύτερος" αφαιρεθεί το διάνυσμα της λέξης "μεγάλος" και προστεθεί το διάνυσμα της λέξης "μικρός", το αποτέλεσμα θα είναι το διάνυσμα της λέξης "μικρότερος".</w:t>
+      </w:r>
+      <w:r>
+        <w:rPr>
+          <w:lang w:val="el-GR"/>
+        </w:rPr>
+        <w:t xml:space="preserve"> </w:t>
+      </w:r>
+      <w:r>
+        <w:rPr>
+          <w:lang w:val="el-GR"/>
+        </w:rPr>
+        <w:t>Τ</w:t>
+      </w:r>
+      <w:r>
+        <w:rPr>
+          <w:lang w:val="el-GR"/>
+        </w:rPr>
+        <w:t>α μεγάλα γλωσσικά μοντέλα</w:t>
+      </w:r>
+      <w:r>
+        <w:rPr>
+          <w:lang w:val="el-GR"/>
+        </w:rPr>
+        <w:t xml:space="preserve"> μπορούν να αντιπροσωπεύουν τις λέξεις με διαφορετικά διανύσματα ανάλογα με </w:t>
+      </w:r>
+      <w:r>
+        <w:rPr>
+          <w:lang w:val="el-GR"/>
+        </w:rPr>
+        <w:t xml:space="preserve">τα συμφραζόμενα. </w:t>
+      </w:r>
+      <w:r>
+        <w:rPr>
+          <w:lang w:val="el-GR"/>
+        </w:rPr>
+        <w:t xml:space="preserve">Αυτό επιτυγχάνεται με τη χρήση ενός αρχιτεκτονικού μοντέλου νευρωνικού δικτύου, γνωστού ως </w:t>
+      </w:r>
+      <w:r>
+        <w:rPr>
+          <w:lang w:val="el-GR"/>
+        </w:rPr>
+        <w:t>«</w:t>
+      </w:r>
+      <w:r>
+        <w:rPr>
+          <w:b/>
+          <w:bCs/>
+        </w:rPr>
+        <w:t>transformer</w:t>
+      </w:r>
+      <w:r>
+        <w:rPr>
+          <w:b/>
+          <w:bCs/>
+          <w:lang w:val="el-GR"/>
+        </w:rPr>
+        <w:t>»</w:t>
+      </w:r>
+      <w:r>
+        <w:rPr>
+          <w:b/>
+          <w:bCs/>
+          <w:lang w:val="el-GR"/>
+        </w:rPr>
+        <w:t>,</w:t>
+      </w:r>
+      <w:r>
+        <w:rPr>
+          <w:lang w:val="el-GR"/>
+        </w:rPr>
+        <w:t xml:space="preserve"> που ενημερώνει τα διανύσματα των λέξεων μέσω πολλαπλών επιπέδων.</w:t>
+      </w:r>
+      <w:r>
+        <w:rPr>
+          <w:lang w:val="el-GR"/>
+        </w:rPr>
+        <w:t xml:space="preserve"> </w:t>
+      </w:r>
+      <w:r>
+        <w:rPr>
+          <w:noProof/>
+        </w:rPr>
+        <mc:AlternateContent>
+          <mc:Choice Requires="wps">
+            <w:drawing>
+              <wp:anchor distT="0" distB="0" distL="114300" distR="114300" simplePos="0" relativeHeight="251667456" behindDoc="1" locked="0" layoutInCell="1" allowOverlap="1" wp14:anchorId="3788613B" wp14:editId="1DF27430">
+                <wp:simplePos x="0" y="0"/>
+                <wp:positionH relativeFrom="column">
+                  <wp:posOffset>0</wp:posOffset>
+                </wp:positionH>
+                <wp:positionV relativeFrom="paragraph">
+                  <wp:posOffset>4249420</wp:posOffset>
+                </wp:positionV>
+                <wp:extent cx="4105275" cy="635"/>
+                <wp:effectExtent l="0" t="0" r="0" b="0"/>
+                <wp:wrapTight wrapText="bothSides">
+                  <wp:wrapPolygon edited="0">
+                    <wp:start x="0" y="0"/>
+                    <wp:lineTo x="0" y="21600"/>
+                    <wp:lineTo x="21600" y="21600"/>
+                    <wp:lineTo x="21600" y="0"/>
+                  </wp:wrapPolygon>
+                </wp:wrapTight>
+                <wp:docPr id="1819646238" name="Text Box 1"/>
+                <wp:cNvGraphicFramePr/>
+                <a:graphic xmlns:a="http://schemas.openxmlformats.org/drawingml/2006/main">
+                  <a:graphicData uri="http://schemas.microsoft.com/office/word/2010/wordprocessingShape">
+                    <wps:wsp>
+                      <wps:cNvSpPr txBox="1"/>
+                      <wps:spPr>
+                        <a:xfrm>
+                          <a:off x="0" y="0"/>
+                          <a:ext cx="4105275" cy="635"/>
+                        </a:xfrm>
+                        <a:prstGeom prst="rect">
+                          <a:avLst/>
+                        </a:prstGeom>
+                        <a:solidFill>
+                          <a:prstClr val="white"/>
+                        </a:solidFill>
+                        <a:ln>
+                          <a:noFill/>
+                        </a:ln>
+                      </wps:spPr>
+                      <wps:txbx>
+                        <w:txbxContent>
+                          <w:p>
+                            <w:pPr>
+                              <w:pStyle w:val="Caption"/>
+                              <w:rPr>
+                                <w:color w:val="000000" w:themeColor="text1"/>
+                                <w:szCs w:val="22"/>
+                                <w:lang w:val="el-GR"/>
+                              </w:rPr>
+                            </w:pPr>
+                            <w:r>
+                              <w:rPr>
+                                <w:lang w:val="el-GR"/>
+                              </w:rPr>
+                              <w:t xml:space="preserve">Εικόνα </w:t>
+                            </w:r>
+                            <w:r>
+                              <w:fldChar w:fldCharType="begin"/>
+                            </w:r>
+                            <w:r>
+                              <w:rPr>
+                                <w:lang w:val="el-GR"/>
+                              </w:rPr>
+                              <w:instrText xml:space="preserve"> </w:instrText>
+                            </w:r>
+                            <w:r>
+                              <w:instrText>SEQ</w:instrText>
+                            </w:r>
+                            <w:r>
+                              <w:rPr>
+                                <w:lang w:val="el-GR"/>
+                              </w:rPr>
+                              <w:instrText xml:space="preserve"> Εικόνα \* </w:instrText>
+                            </w:r>
+                            <w:r>
+                              <w:instrText>ARABIC</w:instrText>
+                            </w:r>
+                            <w:r>
+                              <w:rPr>
+                                <w:lang w:val="el-GR"/>
+                              </w:rPr>
+                              <w:instrText xml:space="preserve"> </w:instrText>
+                            </w:r>
+                            <w:r>
+                              <w:fldChar w:fldCharType="separate"/>
+                            </w:r>
+                            <w:r>
+                              <w:rPr>
+                                <w:noProof/>
+                                <w:lang w:val="el-GR"/>
+                              </w:rPr>
+                              <w:t>4</w:t>
+                            </w:r>
+                            <w:r>
+                              <w:fldChar w:fldCharType="end"/>
+                            </w:r>
+                            <w:r>
+                              <w:rPr>
+                                <w:lang w:val="el-GR"/>
+                              </w:rPr>
+                              <w:t xml:space="preserve">. Παράδειγμα επικοινωνίας των </w:t>
+                            </w:r>
+                            <w:r>
+                              <w:t>transformers</w:t>
+                            </w:r>
+                            <w:r>
+                              <w:rPr>
+                                <w:lang w:val="el-GR"/>
+                              </w:rPr>
+                              <w:t xml:space="preserve"> </w:t>
+                            </w:r>
+                            <w:r>
+                              <w:rPr>
+                                <w:lang w:val="el-GR"/>
+                              </w:rPr>
+                              <w:t>σε ένα μεγάλο γλωσσικό μοντέλο</w:t>
+                            </w:r>
+                          </w:p>
+                        </w:txbxContent>
+                      </wps:txbx>
+                      <wps:bodyPr rot="0" spcFirstLastPara="0" vertOverflow="overflow" horzOverflow="overflow" vert="horz" wrap="square" lIns="0" tIns="0" rIns="0" bIns="0" numCol="1" spcCol="0" rtlCol="0" fromWordArt="0" anchor="t" anchorCtr="0" forceAA="0" compatLnSpc="1">
+                        <a:prstTxWarp prst="textNoShape">
+                          <a:avLst/>
+                        </a:prstTxWarp>
+                        <a:spAutoFit/>
+                      </wps:bodyPr>
+                    </wps:wsp>
+                  </a:graphicData>
+                </a:graphic>
+              </wp:anchor>
+            </w:drawing>
+          </mc:Choice>
+          <mc:Fallback>
+            <w:pict>
+              <v:shape w14:anchorId="3788613B" id="_x0000_s1028" type="#_x0000_t202" style="position:absolute;margin-left:0;margin-top:334.6pt;width:323.25pt;height:.05pt;z-index:-251649024;visibility:visible;mso-wrap-style:square;mso-wrap-distance-left:9pt;mso-wrap-distance-top:0;mso-wrap-distance-right:9pt;mso-wrap-distance-bottom:0;mso-position-horizontal:absolute;mso-position-horizontal-relative:text;mso-position-vertical:absolute;mso-position-vertical-relative:text;v-text-anchor:top" o:gfxdata="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" stroked="f">
+                <v:textbox style="mso-fit-shape-to-text:t" inset="0,0,0,0">
+                  <w:txbxContent>
+                    <w:p>
+                      <w:pPr>
+                        <w:pStyle w:val="Caption"/>
+                        <w:rPr>
+                          <w:color w:val="000000" w:themeColor="text1"/>
+                          <w:szCs w:val="22"/>
+                          <w:lang w:val="el-GR"/>
+                        </w:rPr>
+                      </w:pPr>
+                      <w:r>
+                        <w:rPr>
+                          <w:lang w:val="el-GR"/>
+                        </w:rPr>
+                        <w:t xml:space="preserve">Εικόνα </w:t>
+                      </w:r>
+                      <w:r>
+                        <w:fldChar w:fldCharType="begin"/>
+                      </w:r>
+                      <w:r>
+                        <w:rPr>
+                          <w:lang w:val="el-GR"/>
+                        </w:rPr>
+                        <w:instrText xml:space="preserve"> </w:instrText>
+                      </w:r>
+                      <w:r>
+                        <w:instrText>SEQ</w:instrText>
+                      </w:r>
+                      <w:r>
+                        <w:rPr>
+                          <w:lang w:val="el-GR"/>
+                        </w:rPr>
+                        <w:instrText xml:space="preserve"> Εικόνα \* </w:instrText>
+                      </w:r>
+                      <w:r>
+                        <w:instrText>ARABIC</w:instrText>
+                      </w:r>
+                      <w:r>
+                        <w:rPr>
+                          <w:lang w:val="el-GR"/>
+                        </w:rPr>
+                        <w:instrText xml:space="preserve"> </w:instrText>
+                      </w:r>
+                      <w:r>
+                        <w:fldChar w:fldCharType="separate"/>
+                      </w:r>
+                      <w:r>
+                        <w:rPr>
+                          <w:noProof/>
+                          <w:lang w:val="el-GR"/>
+                        </w:rPr>
+                        <w:t>4</w:t>
+                      </w:r>
+                      <w:r>
+                        <w:fldChar w:fldCharType="end"/>
+                      </w:r>
+                      <w:r>
+                        <w:rPr>
+                          <w:lang w:val="el-GR"/>
+                        </w:rPr>
+                        <w:t xml:space="preserve">. Παράδειγμα επικοινωνίας των </w:t>
+                      </w:r>
+                      <w:r>
+                        <w:t>transformers</w:t>
+                      </w:r>
+                      <w:r>
+                        <w:rPr>
+                          <w:lang w:val="el-GR"/>
+                        </w:rPr>
+                        <w:t xml:space="preserve"> </w:t>
+                      </w:r>
+                      <w:r>
+                        <w:rPr>
+                          <w:lang w:val="el-GR"/>
+                        </w:rPr>
+                        <w:t>σε ένα μεγάλο γλωσσικό μοντέλο</w:t>
+                      </w:r>
+                    </w:p>
+                  </w:txbxContent>
+                </v:textbox>
+                <w10:wrap type="tight"/>
+              </v:shape>
+            </w:pict>
+          </mc:Fallback>
+        </mc:AlternateContent>
+      </w:r>
+      <w:r>
+        <w:rPr>
+          <w:lang w:val="el-GR"/>
+        </w:rPr>
+        <w:drawing>
+          <wp:anchor distT="0" distB="0" distL="114300" distR="114300" simplePos="0" relativeHeight="251665408" behindDoc="1" locked="0" layoutInCell="1" allowOverlap="1" wp14:anchorId="5195906C" wp14:editId="71A97FFE">
+            <wp:simplePos x="0" y="0"/>
+            <wp:positionH relativeFrom="column">
+              <wp:posOffset>0</wp:posOffset>
+            </wp:positionH>
+            <wp:positionV relativeFrom="paragraph">
+              <wp:posOffset>1577340</wp:posOffset>
+            </wp:positionV>
+            <wp:extent cx="4105275" cy="2614930"/>
+            <wp:effectExtent l="0" t="0" r="9525" b="0"/>
+            <wp:wrapTight wrapText="bothSides">
+              <wp:wrapPolygon edited="0">
+                <wp:start x="0" y="0"/>
+                <wp:lineTo x="0" y="21401"/>
+                <wp:lineTo x="21550" y="21401"/>
+                <wp:lineTo x="21550" y="0"/>
+                <wp:lineTo x="0" y="0"/>
+              </wp:wrapPolygon>
+            </wp:wrapTight>
+            <wp:docPr id="518109816" name="Picture 1" descr="A close-up of words&#10;&#10;Description automatically generated"/>
+            <wp:cNvGraphicFramePr>
+              <a:graphicFrameLocks xmlns:a="http://schemas.openxmlformats.org/drawingml/2006/main" noChangeAspect="1"/>
+            </wp:cNvGraphicFramePr>
+            <a:graphic xmlns:a="http://schemas.openxmlformats.org/drawingml/2006/main">
+              <a:graphicData uri="http://schemas.openxmlformats.org/drawingml/2006/picture">
+                <pic:pic xmlns:pic="http://schemas.openxmlformats.org/drawingml/2006/picture">
+                  <pic:nvPicPr>
+                    <pic:cNvPr id="518109816" name="Picture 1" descr="A close-up of words&#10;&#10;Description automatically generated"/>
+                    <pic:cNvPicPr/>
+                  </pic:nvPicPr>
+                  <pic:blipFill>
+                    <a:blip r:embed="rId12">
+                      <a:extLst>
+                        <a:ext uri="{28A0092B-C50C-407E-A947-70E740481C1C}">
+                          <a14:useLocalDpi xmlns:a14="http://schemas.microsoft.com/office/drawing/2010/main" val="0"/>
+                        </a:ext>
+                      </a:extLst>
+                    </a:blip>
+                    <a:stretch>
+                      <a:fillRect/>
+                    </a:stretch>
+                  </pic:blipFill>
+                  <pic:spPr>
+                    <a:xfrm>
+                      <a:off x="0" y="0"/>
+                      <a:ext cx="4105275" cy="2614930"/>
+                    </a:xfrm>
+                    <a:prstGeom prst="rect">
+                      <a:avLst/>
+                    </a:prstGeom>
+                  </pic:spPr>
+                </pic:pic>
+              </a:graphicData>
+            </a:graphic>
+          </wp:anchor>
+        </w:drawing>
+      </w:r>
+      <w:r>
+        <w:rPr>
+          <w:lang w:val="el-GR"/>
+        </w:rPr>
+        <w:t xml:space="preserve"> </w:t>
+      </w:r>
+      <w:r>
+        <w:rPr>
+          <w:lang w:val="el-GR"/>
+        </w:rPr>
+        <w:t xml:space="preserve">Κάθε μεγάλο γλωσσικό μοντέλο αποτελείται από πολλά στρώματα </w:t>
+      </w:r>
+      <w:r>
+        <w:t>transformers</w:t>
+      </w:r>
+      <w:r>
+        <w:rPr>
+          <w:lang w:val="el-GR"/>
+        </w:rPr>
+        <w:t xml:space="preserve"> </w:t>
+      </w:r>
+      <w:r>
+        <w:rPr>
+          <w:lang w:val="el-GR"/>
+        </w:rPr>
+        <w:t xml:space="preserve">συνδεδεμένα μεταξύ τους, όπου σκοπός του κάθε ενός είναι να εμπλουτίσει με πληροφορία κάθε ένα </w:t>
+      </w:r>
+      <w:r>
+        <w:t>token</w:t>
+      </w:r>
+      <w:r>
+        <w:rPr>
+          <w:lang w:val="el-GR"/>
+        </w:rPr>
+        <w:t xml:space="preserve"> </w:t>
+      </w:r>
+      <w:r>
+        <w:rPr>
+          <w:lang w:val="el-GR"/>
+        </w:rPr>
+        <w:t>με βάση τα γύρω</w:t>
+      </w:r>
+      <w:r>
+        <w:rPr>
+          <w:lang w:val="el-GR"/>
+        </w:rPr>
+        <w:t xml:space="preserve"> </w:t>
+      </w:r>
+      <w:r>
+        <w:rPr>
+          <w:lang w:val="el-GR"/>
+        </w:rPr>
+        <w:t xml:space="preserve">και έτσι να αλλάξει ως προς την σωστή «κατεύθυνση» το διάνυσμα του για να έχει την σωστή σημασία που αποκαλύπτεται από τα συμφραζόμενα. Η διαδικασία αυτή επαναλαμβάνεται για κάθε </w:t>
+      </w:r>
+      <w:r>
+        <w:t>transformer</w:t>
+      </w:r>
+      <w:r>
+        <w:rPr>
+          <w:lang w:val="el-GR"/>
+        </w:rPr>
+        <w:t xml:space="preserve"> </w:t>
+      </w:r>
+      <w:r>
+        <w:rPr>
+          <w:lang w:val="el-GR"/>
+        </w:rPr>
+        <w:t>το οποίο προσθέτει και βελτιώνει τα διανύσματα</w:t>
+      </w:r>
+      <w:r>
+        <w:rPr>
+          <w:lang w:val="el-GR"/>
+        </w:rPr>
+        <w:t xml:space="preserve"> </w:t>
+      </w:r>
+      <w:r>
+        <w:rPr>
+          <w:lang w:val="el-GR"/>
+        </w:rPr>
+        <w:t xml:space="preserve">έως το τελικό στρώμα. </w:t>
+      </w:r>
+    </w:p>
+    <w:p>
+      <w:pPr>
+        <w:pStyle w:val="Heading3"/>
+        <w:rPr>
+          <w:lang w:val="el-GR"/>
+        </w:rPr>
+      </w:pPr>
+      <w:bookmarkStart w:id="9" w:name="_Toc172911317"/>
+      <w:r>
+        <w:rPr>
+          <w:lang w:val="el-GR"/>
+        </w:rPr>
+        <w:lastRenderedPageBreak/>
+        <w:t xml:space="preserve">Τι είναι το </w:t>
+      </w:r>
+      <w:r>
+        <w:t>attention</w:t>
+      </w:r>
+      <w:r>
+        <w:rPr>
+          <w:lang w:val="el-GR"/>
+        </w:rPr>
+        <w:t xml:space="preserve"> </w:t>
+      </w:r>
+      <w:r>
+        <w:t>layer</w:t>
+      </w:r>
+      <w:bookmarkEnd w:id="9"/>
+    </w:p>
+    <w:p>
+      <w:pPr>
+        <w:rPr>
+          <w:lang w:val="el-GR"/>
+        </w:rPr>
+      </w:pPr>
+      <w:r>
+        <w:rPr>
+          <w:lang w:val="el-GR"/>
+        </w:rPr>
+        <w:t xml:space="preserve">Ένα κύριο συστατικό το οποίο αποτελεί το </w:t>
+      </w:r>
+      <w:r>
+        <w:t>transformer</w:t>
+      </w:r>
+      <w:r>
+        <w:rPr>
+          <w:lang w:val="el-GR"/>
+        </w:rPr>
+        <w:t xml:space="preserve"> και του επιτρέπει να εμπλουτίζει τα διανύσματα, είναι το «</w:t>
+      </w:r>
+      <w:r>
+        <w:t>attention</w:t>
+      </w:r>
+      <w:r>
+        <w:rPr>
+          <w:lang w:val="el-GR"/>
+        </w:rPr>
+        <w:t xml:space="preserve"> </w:t>
+      </w:r>
+      <w:r>
+        <w:t>layer</w:t>
+      </w:r>
+      <w:r>
+        <w:rPr>
+          <w:lang w:val="el-GR"/>
+        </w:rPr>
+        <w:t xml:space="preserve">». Συγκεκριμένα, το συστατικό αυτό επιτρέπει στα </w:t>
+      </w:r>
+      <w:r>
+        <w:t>tokens</w:t>
+      </w:r>
+      <w:r>
+        <w:rPr>
+          <w:lang w:val="el-GR"/>
+        </w:rPr>
+        <w:t xml:space="preserve"> </w:t>
+      </w:r>
+      <w:r>
+        <w:rPr>
+          <w:lang w:val="el-GR"/>
+        </w:rPr>
+        <w:t xml:space="preserve">να ανταλλάσσουν πληροφορίες μεταξύ τους και να εμπλουτίζουν το ένα το άλλο, ώστε να προκύπτει η σωστή σημασία κάθε ενός. Για παράδειγμα, η λέξη «μοντέλο» έχει διαφορετική σημασία ανάλογα τα συμφραζόμενα, όπως για παράδειγμα στην πρόταση «μοντέλο μαθηματικών» και «μοντέλο του Χόλυγουντ». Η λειτουργία του </w:t>
+      </w:r>
+      <w:r>
+        <w:t>attention</w:t>
+      </w:r>
+      <w:r>
+        <w:rPr>
+          <w:lang w:val="el-GR"/>
+        </w:rPr>
+        <w:t xml:space="preserve"> </w:t>
+      </w:r>
+      <w:r>
+        <w:t>layer</w:t>
+      </w:r>
+      <w:r>
+        <w:rPr>
+          <w:lang w:val="el-GR"/>
+        </w:rPr>
+        <w:t xml:space="preserve"> </w:t>
+      </w:r>
+      <w:r>
+        <w:rPr>
+          <w:lang w:val="el-GR"/>
+        </w:rPr>
+        <w:t xml:space="preserve">είναι να γίνει ο σωστός αυτός διαχωρισμός για κάθε διαφορετικό </w:t>
+      </w:r>
+      <w:r>
+        <w:t>token</w:t>
+      </w:r>
+      <w:r>
+        <w:rPr>
+          <w:lang w:val="el-GR"/>
+        </w:rPr>
+        <w:t xml:space="preserve"> </w:t>
+      </w:r>
+      <w:r>
+        <w:rPr>
+          <w:lang w:val="el-GR"/>
+        </w:rPr>
+        <w:t xml:space="preserve">με βάση τα γύρω του. </w:t>
+      </w:r>
+      <w:r>
+        <w:rPr>
+          <w:lang w:val="el-GR"/>
+        </w:rPr>
+        <w:t xml:space="preserve">Η διαδικασία αυτή επιτρέπει στα μεγάλα γλωσσικά μοντέλα να μαντεύουν σωστά την επόμενη λέξη σε κάθε κείμενο. </w:t>
+      </w:r>
+      <w:r>
+        <w:rPr>
+          <w:lang w:val="el-GR"/>
+        </w:rPr>
+        <w:t xml:space="preserve"> </w:t>
+      </w:r>
+    </w:p>
+    <w:p>
+      <w:pPr>
+        <w:pStyle w:val="Heading3"/>
+        <w:rPr>
+          <w:lang w:val="el-GR"/>
+        </w:rPr>
+      </w:pPr>
+      <w:bookmarkStart w:id="10" w:name="_Toc172911318"/>
+      <w:r>
+        <w:rPr>
+          <w:lang w:val="el-GR"/>
+        </w:rPr>
+        <w:t xml:space="preserve">Τι είναι το </w:t>
+      </w:r>
+      <w:r>
+        <w:t>feed</w:t>
+      </w:r>
+      <w:r>
+        <w:rPr>
+          <w:lang w:val="el-GR"/>
+        </w:rPr>
+        <w:t xml:space="preserve"> </w:t>
+      </w:r>
+      <w:r>
+        <w:t>forward</w:t>
+      </w:r>
+      <w:r>
+        <w:rPr>
+          <w:lang w:val="el-GR"/>
+        </w:rPr>
+        <w:t xml:space="preserve"> </w:t>
+      </w:r>
+      <w:r>
+        <w:t>step</w:t>
+      </w:r>
+      <w:bookmarkEnd w:id="10"/>
+    </w:p>
+    <w:p>
+      <w:r>
+        <w:rPr>
+          <w:lang w:val="el-GR"/>
+        </w:rPr>
+        <w:t xml:space="preserve">Μετά τη μεταφορά πληροφοριών ανάμεσα σε διανύσματα λέξεων από τα </w:t>
+      </w:r>
+      <w:r>
+        <w:t>attention</w:t>
+      </w:r>
+      <w:r>
+        <w:rPr>
+          <w:lang w:val="el-GR"/>
+        </w:rPr>
+        <w:t xml:space="preserve"> </w:t>
+      </w:r>
+      <w:r>
+        <w:t>heads</w:t>
+      </w:r>
+      <w:r>
+        <w:rPr>
+          <w:lang w:val="el-GR"/>
+        </w:rPr>
+        <w:t xml:space="preserve">, </w:t>
+      </w:r>
+      <w:r>
+        <w:t>to</w:t>
+      </w:r>
+      <w:r>
+        <w:rPr>
+          <w:lang w:val="el-GR"/>
+        </w:rPr>
+        <w:t xml:space="preserve"> </w:t>
+      </w:r>
+      <w:r>
+        <w:t>transformer</w:t>
+      </w:r>
+      <w:r>
+        <w:rPr>
+          <w:lang w:val="el-GR"/>
+        </w:rPr>
+        <w:t xml:space="preserve"> </w:t>
+      </w:r>
+      <w:r>
+        <w:rPr>
+          <w:lang w:val="el-GR"/>
+        </w:rPr>
+        <w:t xml:space="preserve">αποτελείται και από ένα ακόμη συστατικό, </w:t>
+      </w:r>
+      <w:r>
+        <w:rPr>
+          <w:lang w:val="el-GR"/>
+        </w:rPr>
+        <w:t>ένα</w:t>
+      </w:r>
+      <w:r>
+        <w:rPr>
+          <w:lang w:val="el-GR"/>
+        </w:rPr>
+        <w:t xml:space="preserve"> </w:t>
+      </w:r>
+      <w:r>
+        <w:rPr>
+          <w:lang w:val="el-GR"/>
+        </w:rPr>
+        <w:t xml:space="preserve">στρώμα που ονομάζεται </w:t>
+      </w:r>
+      <w:r>
+        <w:t>feed</w:t>
+      </w:r>
+      <w:r>
+        <w:rPr>
+          <w:lang w:val="el-GR"/>
+        </w:rPr>
+        <w:t xml:space="preserve"> </w:t>
+      </w:r>
+      <w:r>
+        <w:t>forward</w:t>
+      </w:r>
+      <w:r>
+        <w:rPr>
+          <w:lang w:val="el-GR"/>
+        </w:rPr>
+        <w:t xml:space="preserve">, </w:t>
+      </w:r>
+      <w:r>
+        <w:rPr>
+          <w:lang w:val="el-GR"/>
+        </w:rPr>
+        <w:t>το οποίο «</w:t>
+      </w:r>
+      <w:r>
+        <w:rPr>
+          <w:lang w:val="el-GR"/>
+        </w:rPr>
+        <w:t>σκέφτεται</w:t>
+      </w:r>
+      <w:r>
+        <w:rPr>
+          <w:lang w:val="el-GR"/>
+        </w:rPr>
+        <w:t>»</w:t>
+      </w:r>
+      <w:r>
+        <w:rPr>
+          <w:lang w:val="el-GR"/>
+        </w:rPr>
+        <w:t xml:space="preserve"> κάθε διάνυσμα λέξης και προσπαθεί να προβλέψει την επόμενη λέξη. Σε αυτό το </w:t>
+      </w:r>
+      <w:r>
+        <w:rPr>
+          <w:lang w:val="el-GR"/>
+        </w:rPr>
+        <w:t>στ</w:t>
+      </w:r>
+      <w:r>
+        <w:rPr>
+          <w:lang w:val="el-GR"/>
+        </w:rPr>
+        <w:t>άδιο</w:t>
+      </w:r>
+      <w:r>
+        <w:rPr>
+          <w:lang w:val="el-GR"/>
+        </w:rPr>
+        <w:t xml:space="preserve"> δεν γίνεται ανταλλαγή πληροφοριών μεταξύ των λέξεων</w:t>
+      </w:r>
+      <w:r>
+        <w:rPr>
+          <w:lang w:val="el-GR"/>
+        </w:rPr>
+        <w:t xml:space="preserve">, </w:t>
+      </w:r>
+      <w:r>
+        <w:rPr>
+          <w:lang w:val="el-GR"/>
+        </w:rPr>
+        <w:t xml:space="preserve">το στρώμα </w:t>
+      </w:r>
+      <w:r>
+        <w:t>feed</w:t>
+      </w:r>
+      <w:r>
+        <w:rPr>
+          <w:lang w:val="el-GR"/>
+        </w:rPr>
+        <w:t xml:space="preserve"> </w:t>
+      </w:r>
+      <w:r>
+        <w:t>forward</w:t>
+      </w:r>
+      <w:r>
+        <w:rPr>
+          <w:lang w:val="el-GR"/>
+        </w:rPr>
+        <w:t xml:space="preserve"> αναλύει κάθε λέξη μεμονωμένα. Ωστόσο, το στρώμα</w:t>
+      </w:r>
+      <w:r>
+        <w:rPr>
+          <w:lang w:val="el-GR"/>
+        </w:rPr>
+        <w:t xml:space="preserve"> </w:t>
+      </w:r>
+      <w:r>
+        <w:t>feed</w:t>
+      </w:r>
+      <w:r>
+        <w:rPr>
+          <w:lang w:val="el-GR"/>
+        </w:rPr>
+        <w:t xml:space="preserve"> </w:t>
+      </w:r>
+      <w:r>
+        <w:t>forward</w:t>
+      </w:r>
+      <w:r>
+        <w:rPr>
+          <w:lang w:val="el-GR"/>
+        </w:rPr>
+        <w:t xml:space="preserve"> έχει πρόσβαση σε οποιαδήποτε πληροφορία αντιγράφηκε προηγουμένως από </w:t>
+      </w:r>
+      <w:r>
+        <w:rPr>
+          <w:lang w:val="el-GR"/>
+        </w:rPr>
+        <w:t xml:space="preserve">όλα τα προηγούμενα </w:t>
+      </w:r>
+      <w:r>
+        <w:t>attention</w:t>
+      </w:r>
+      <w:r>
+        <w:rPr>
+          <w:lang w:val="el-GR"/>
+        </w:rPr>
+        <w:t xml:space="preserve"> </w:t>
+      </w:r>
+      <w:r>
+        <w:t>heads</w:t>
+      </w:r>
+      <w:r>
+        <w:rPr>
+          <w:lang w:val="el-GR"/>
+        </w:rPr>
+        <w:t xml:space="preserve"> </w:t>
+      </w:r>
+      <w:r>
+        <w:rPr>
+          <w:lang w:val="el-GR"/>
+        </w:rPr>
+        <w:t xml:space="preserve">ώστε να μπορέσει αποτελεσματικότερα να προβλέψει την επόμενη λέξη. </w:t>
+      </w:r>
+      <w:sdt>
+        <w:sdtPr>
+          <w:rPr>
+            <w:lang w:val="el-GR"/>
+          </w:rPr>
+          <w:id w:val="255878720"/>
+          <w:citation/>
+        </w:sdtPr>
+        <w:sdtContent>
+          <w:r>
+            <w:rPr>
+              <w:lang w:val="el-GR"/>
+            </w:rPr>
+            <w:fldChar w:fldCharType="begin"/>
+          </w:r>
+          <w:r>
+            <w:instrText xml:space="preserve"> CITATION Tim23 \l 1033 </w:instrText>
+          </w:r>
+          <w:r>
+            <w:rPr>
+              <w:lang w:val="el-GR"/>
+            </w:rPr>
+            <w:fldChar w:fldCharType="separate"/>
+          </w:r>
+          <w:r>
+            <w:rPr>
+              <w:noProof/>
+            </w:rPr>
+            <w:t>(Lee, 2023)</w:t>
+          </w:r>
+          <w:r>
+            <w:rPr>
+              <w:lang w:val="el-GR"/>
+            </w:rPr>
+            <w:fldChar w:fldCharType="end"/>
+          </w:r>
+        </w:sdtContent>
+      </w:sdt>
+    </w:p>
+    <w:p>
+      <w:pPr>
+        <w:pStyle w:val="Heading2"/>
+      </w:pPr>
+      <w:bookmarkStart w:id="11" w:name="_Toc172911319"/>
+      <w:bookmarkEnd w:id="11"/>
+    </w:p>
+    <w:p>
+      <w:pPr>
+        <w:rPr>
+          <w:lang w:val="el-GR"/>
+        </w:rPr>
+      </w:pPr>
+    </w:p>
+    <w:p>
+      <w:pPr>
+        <w:rPr>
+          <w:lang w:val="el-GR"/>
+        </w:rPr>
+      </w:pPr>
+    </w:p>
+    <w:p>
+      <w:pPr>
+        <w:rPr>
+          <w:lang w:val="el-GR"/>
+        </w:rPr>
+      </w:pPr>
+    </w:p>
+    <w:p>
+      <w:pPr>
+        <w:rPr>
+          <w:lang w:val="el-GR"/>
+        </w:rPr>
+      </w:pPr>
+    </w:p>
+    <w:p>
+      <w:pPr>
+        <w:rPr>
+          <w:lang w:val="el-GR"/>
+        </w:rPr>
+      </w:pPr>
+      <w:r>
+        <w:rPr>
+          <w:lang w:val="el-GR"/>
+        </w:rPr>
+        <w:t xml:space="preserve"> </w:t>
+      </w:r>
+    </w:p>
+    <w:p>
+      <w:pPr>
+        <w:rPr>
+          <w:lang w:val="el-GR"/>
+        </w:rPr>
+      </w:pPr>
+    </w:p>
+    <w:p>
+      <w:pPr>
+        <w:rPr>
+          <w:lang w:val="el-GR"/>
+        </w:rPr>
+      </w:pPr>
+    </w:p>
+    <w:p>
+      <w:pPr>
+        <w:rPr>
+          <w:lang w:val="el-GR"/>
+        </w:rPr>
+      </w:pPr>
+    </w:p>
+    <w:p>
+      <w:pPr>
+        <w:rPr>
+          <w:lang w:val="el-GR"/>
+        </w:rPr>
+      </w:pPr>
+    </w:p>
+    <w:p>
+      <w:pPr>
+        <w:rPr>
+          <w:lang w:val="el-GR"/>
+        </w:rPr>
+      </w:pPr>
+    </w:p>
+    <w:p>
+      <w:pPr>
+        <w:rPr>
+          <w:lang w:val="el-GR"/>
+        </w:rPr>
+      </w:pPr>
+    </w:p>
+    <w:p>
+      <w:pPr>
+        <w:rPr>
+          <w:lang w:val="el-GR"/>
+        </w:rPr>
+      </w:pPr>
+    </w:p>
+    <w:p>
+      <w:pPr>
+        <w:rPr>
+          <w:lang w:val="el-GR"/>
+        </w:rPr>
+      </w:pPr>
+    </w:p>
+    <w:bookmarkStart w:id="12" w:name="_Toc172911320" w:displacedByCustomXml="next"/>
+    <w:sdt>
+      <w:sdtPr>
+        <w:id w:val="-1162995939"/>
+        <w:docPartObj>
+          <w:docPartGallery w:val="Bibliographies"/>
+          <w:docPartUnique/>
+        </w:docPartObj>
+      </w:sdtPr>
+      <w:sdtEndPr>
+        <w:rPr>
+          <w:rFonts w:eastAsiaTheme="minorHAnsi" w:cstheme="minorBidi"/>
+          <w:b w:val="0"/>
+          <w:sz w:val="24"/>
+          <w:szCs w:val="22"/>
+        </w:rPr>
+      </w:sdtEndPr>
+      <w:sdtContent>
+        <w:p>
+          <w:pPr>
+            <w:pStyle w:val="Heading1"/>
+          </w:pPr>
+          <w:r>
+            <w:rPr>
+              <w:lang w:val="el-GR"/>
+            </w:rPr>
+            <w:t>ΒΙΒΛΙΟΓΡΑΦΙΑ</w:t>
+          </w:r>
+          <w:bookmarkEnd w:id="12"/>
+        </w:p>
+        <w:sdt>
+          <w:sdtPr>
+            <w:id w:val="111145805"/>
+            <w:bibliography/>
+          </w:sdtPr>
+          <w:sdtContent>
+            <w:p>
+              <w:pPr>
+                <w:pStyle w:val="Bibliography"/>
+                <w:rPr>
+                  <w:noProof/>
+                  <w:kern w:val="0"/>
+                  <w:szCs w:val="24"/>
+                  <w:lang w:val="el-GR"/>
+                  <w14:ligatures w14:val="none"/>
+                </w:rPr>
+              </w:pPr>
+              <w:r>
+                <w:fldChar w:fldCharType="begin"/>
+              </w:r>
+              <w:r>
+                <w:rPr>
+                  <w:lang w:val="el-GR"/>
+                </w:rPr>
+                <w:instrText xml:space="preserve"> </w:instrText>
+              </w:r>
+              <w:r>
+                <w:instrText>BIBLIOGRAPHY</w:instrText>
+              </w:r>
+              <w:r>
+                <w:rPr>
+                  <w:lang w:val="el-GR"/>
+                </w:rPr>
+                <w:instrText xml:space="preserve"> </w:instrText>
+              </w:r>
+              <w:r>
+                <w:fldChar w:fldCharType="separate"/>
+              </w:r>
+              <w:r>
+                <w:rPr>
+                  <w:noProof/>
+                  <w:lang w:val="el-GR"/>
+                </w:rPr>
+                <w:t>Lee, T. B. (2023, Ιούλιος 31). Ανάκτηση από arstechnica.com: https://arstechnica.com/science/2023/07/a-jargon-free-explanation-of-how-ai-large-language-models-work/6/</w:t>
+              </w:r>
+            </w:p>
+            <w:p>
+              <w:pPr>
+                <w:pStyle w:val="Bibliography"/>
+                <w:rPr>
+                  <w:noProof/>
+                </w:rPr>
+              </w:pPr>
+              <w:r>
+                <w:rPr>
+                  <w:noProof/>
+                </w:rPr>
+                <w:t xml:space="preserve">Sanderson, G. (2017, </w:t>
+              </w:r>
+              <w:r>
+                <w:rPr>
+                  <w:noProof/>
+                  <w:lang w:val="el-GR"/>
+                </w:rPr>
+                <w:t>Οκτώβριος</w:t>
+              </w:r>
+              <w:r>
+                <w:rPr>
+                  <w:noProof/>
+                </w:rPr>
+                <w:t xml:space="preserve"> 16). </w:t>
+              </w:r>
+              <w:r>
+                <w:rPr>
+                  <w:i/>
+                  <w:iCs/>
+                  <w:noProof/>
+                </w:rPr>
+                <w:t>3blue1brown.</w:t>
+              </w:r>
+              <w:r>
+                <w:rPr>
+                  <w:noProof/>
+                </w:rPr>
+                <w:t xml:space="preserve"> </w:t>
+              </w:r>
+              <w:r>
+                <w:rPr>
+                  <w:noProof/>
+                  <w:lang w:val="el-GR"/>
+                </w:rPr>
+                <w:t>Ανάκτηση</w:t>
+              </w:r>
+              <w:r>
+                <w:rPr>
+                  <w:noProof/>
+                </w:rPr>
+                <w:t xml:space="preserve"> </w:t>
+              </w:r>
+              <w:r>
+                <w:rPr>
+                  <w:noProof/>
+                  <w:lang w:val="el-GR"/>
+                </w:rPr>
+                <w:t>από</w:t>
+              </w:r>
+              <w:r>
+                <w:rPr>
+                  <w:noProof/>
+                </w:rPr>
+                <w:t xml:space="preserve"> 3blue1brown: https://www.3blue1brown.com/lessons/gradient-descent#another-way-to-think-about-the-gradient</w:t>
+              </w:r>
+            </w:p>
+            <w:p>
+              <w:pPr>
+                <w:pStyle w:val="Bibliography"/>
+                <w:rPr>
+                  <w:noProof/>
+                  <w:lang w:val="el-GR"/>
+                </w:rPr>
+              </w:pPr>
+              <w:r>
+                <w:rPr>
+                  <w:noProof/>
+                  <w:lang w:val="el-GR"/>
+                </w:rPr>
+                <w:t xml:space="preserve">Ανδρουτσόπουλος, Ί. (2024, Φεβρουάριος). Τεχνητή Νοημοσύνη και Μεγάλα Γλωσσικά Μοντέλα. </w:t>
+              </w:r>
+              <w:r>
+                <w:rPr>
+                  <w:i/>
+                  <w:iCs/>
+                  <w:noProof/>
+                  <w:lang w:val="el-GR"/>
+                </w:rPr>
+                <w:t>ΟΠΑ News Εφημερίδα Οικονομικού Πανεπιστημίου Αθηνών</w:t>
+              </w:r>
+              <w:r>
+                <w:rPr>
+                  <w:noProof/>
+                  <w:lang w:val="el-GR"/>
+                </w:rPr>
+                <w:t>, σσ. 8-9.</w:t>
+              </w:r>
+            </w:p>
+            <w:p>
+              <w:r>
+                <w:rPr>
+                  <w:b/>
+                  <w:bCs/>
+                  <w:noProof/>
+                </w:rPr>
+                <w:fldChar w:fldCharType="end"/>
+              </w:r>
+            </w:p>
+          </w:sdtContent>
+        </w:sdt>
+      </w:sdtContent>
+    </w:sdt>
+    <w:p>
+      <w:pPr>
+        <w:rPr>
+          <w:lang w:val="el-GR"/>
+        </w:rPr>
+      </w:pPr>
     </w:p>
     <w:sectPr>
-      <w:headerReference w:type="default" r:id="rId9"/>
-      <w:footerReference w:type="default" r:id="rId10"/>
+      <w:headerReference w:type="default" r:id="rId13"/>
+      <w:footerReference w:type="default" r:id="rId14"/>
       <w:pgSz w:w="12240" w:h="15840"/>
       <w:pgMar w:top="1440" w:right="1440" w:bottom="1440" w:left="1440" w:header="2160" w:footer="720" w:gutter="0"/>
       <w:pgNumType w:start="1"/>
@@ -2380,12 +6405,12 @@
   <w:style w:type="paragraph" w:default="1" w:styleId="Normal">
     <w:name w:val="Normal"/>
     <w:qFormat/>
-    <w:rsid w:val="00096830"/>
+    <w:rsid w:val="0060017E"/>
     <w:pPr>
       <w:spacing w:line="360" w:lineRule="auto"/>
     </w:pPr>
     <w:rPr>
-      <w:rFonts w:ascii="Calibri" w:hAnsi="Calibri"/>
+      <w:rFonts w:asciiTheme="majorBidi" w:hAnsiTheme="majorBidi"/>
       <w:color w:val="000000" w:themeColor="text1"/>
       <w:sz w:val="24"/>
     </w:rPr>
@@ -2601,7 +6626,6 @@
   <w:style w:type="character" w:default="1" w:styleId="DefaultParagraphFont">
     <w:name w:val="Default Paragraph Font"/>
     <w:uiPriority w:val="1"/>
-    <w:semiHidden/>
     <w:unhideWhenUsed/>
   </w:style>
   <w:style w:type="table" w:default="1" w:styleId="TableNormal">
@@ -3000,7 +7024,7 @@
     <w:next w:val="Normal"/>
     <w:autoRedefine/>
     <w:uiPriority w:val="39"/>
-    <w:rsid w:val="007D5C6F"/>
+    <w:rsid w:val="00F843B4"/>
     <w:pPr>
       <w:tabs>
         <w:tab w:val="right" w:leader="dot" w:pos="0"/>
@@ -3010,7 +7034,7 @@
       <w:spacing w:after="100" w:line="240" w:lineRule="auto"/>
     </w:pPr>
     <w:rPr>
-      <w:rFonts w:ascii="Calibri" w:hAnsi="Calibri"/>
+      <w:rFonts w:asciiTheme="majorBidi" w:hAnsiTheme="majorBidi"/>
       <w:b/>
       <w:color w:val="0E2841" w:themeColor="text2"/>
       <w:sz w:val="24"/>
@@ -3072,13 +7096,14 @@
     <w:next w:val="Normal"/>
     <w:uiPriority w:val="35"/>
     <w:qFormat/>
-    <w:rsid w:val="002334BE"/>
+    <w:rsid w:val="002E5043"/>
     <w:pPr>
-      <w:spacing w:after="120"/>
+      <w:spacing w:after="40"/>
     </w:pPr>
     <w:rPr>
       <w:i/>
       <w:iCs/>
+      <w:color w:val="156082" w:themeColor="accent1"/>
       <w:szCs w:val="18"/>
     </w:rPr>
   </w:style>
@@ -3546,29 +7571,75 @@
 <file path=customXml/item1.xml><?xml version="1.0" encoding="utf-8"?>
 <b:Sources xmlns:b="http://schemas.openxmlformats.org/officeDocument/2006/bibliography" xmlns="http://schemas.openxmlformats.org/officeDocument/2006/bibliography" SelectedStyle="\APASixthEditionOfficeOnline.xsl" StyleName="APA" Version="6">
   <b:Source>
-    <b:Tag>Geo10</b:Tag>
-    <b:SourceType>Book</b:SourceType>
-    <b:Guid>{EF377635-E30A-45FA-B1FF-DB1BB31C3708}</b:Guid>
+    <b:Tag>Ίων24</b:Tag>
+    <b:SourceType>ArticleInAPeriodical</b:SourceType>
+    <b:Guid>{45315A50-D6F7-44A3-8609-C840A9EBD867}</b:Guid>
+    <b:Title>Τεχνητή Νοημοσύνη και Μεγάλα Γλωσσικά Μοντέλα</b:Title>
+    <b:Year>2024</b:Year>
     <b:Author>
       <b:Author>
         <b:NameList>
           <b:Person>
-            <b:Last>Pappas</b:Last>
-            <b:First>George</b:First>
+            <b:Last>Ανδρουτσόπουλος</b:Last>
+            <b:First>Ίωνας</b:First>
           </b:Person>
         </b:NameList>
       </b:Author>
     </b:Author>
-    <b:Title>Athlisis</b:Title>
-    <b:Year>2010</b:Year>
-    <b:City>ioannina</b:City>
+    <b:PeriodicalTitle>ΟΠΑ News Εφημερίδα Οικονομικού Πανεπιστημίου Αθηνών</b:PeriodicalTitle>
+    <b:Month>Φεβρουάριος</b:Month>
+    <b:Pages>8-9</b:Pages>
     <b:RefOrder>1</b:RefOrder>
+  </b:Source>
+  <b:Source>
+    <b:Tag>Gra17</b:Tag>
+    <b:SourceType>DocumentFromInternetSite</b:SourceType>
+    <b:Guid>{3C4DC731-3B92-4148-9DD5-ECA2A6D9FB4E}</b:Guid>
+    <b:Title>3blue1brown</b:Title>
+    <b:Year>2017</b:Year>
+    <b:Month>Οκτώβριος</b:Month>
+    <b:Day>16</b:Day>
+    <b:InternetSiteTitle>3blue1brown</b:InternetSiteTitle>
+    <b:URL>https://www.3blue1brown.com/lessons/gradient-descent#another-way-to-think-about-the-gradient</b:URL>
+    <b:Author>
+      <b:Author>
+        <b:NameList>
+          <b:Person>
+            <b:Last>Sanderson</b:Last>
+            <b:First>Grant</b:First>
+          </b:Person>
+        </b:NameList>
+      </b:Author>
+    </b:Author>
+    <b:RefOrder>2</b:RefOrder>
+  </b:Source>
+  <b:Source>
+    <b:Tag>Tim23</b:Tag>
+    <b:SourceType>DocumentFromInternetSite</b:SourceType>
+    <b:Guid>{02B48026-EBAE-4E34-AFB5-64219FA6A1F3}</b:Guid>
+    <b:Author>
+      <b:Author>
+        <b:NameList>
+          <b:Person>
+            <b:Last>Lee</b:Last>
+            <b:First>Timothy</b:First>
+            <b:Middle>B.</b:Middle>
+          </b:Person>
+        </b:NameList>
+      </b:Author>
+    </b:Author>
+    <b:InternetSiteTitle>arstechnica.com</b:InternetSiteTitle>
+    <b:Year>2023</b:Year>
+    <b:Month>Ιούλιος</b:Month>
+    <b:Day>31</b:Day>
+    <b:URL>https://arstechnica.com/science/2023/07/a-jargon-free-explanation-of-how-ai-large-language-models-work/6/</b:URL>
+    <b:RefOrder>3</b:RefOrder>
   </b:Source>
 </b:Sources>
 </file>
 
 <file path=customXml/itemProps1.xml><?xml version="1.0" encoding="utf-8"?>
-<ds:datastoreItem xmlns:ds="http://schemas.openxmlformats.org/officeDocument/2006/customXml" ds:itemID="{4CE11563-14E6-409D-8DC4-C91658F7CA05}">
+<ds:datastoreItem xmlns:ds="http://schemas.openxmlformats.org/officeDocument/2006/customXml" ds:itemID="{E10AB665-F3D0-44A6-96A7-0379658281F7}">
   <ds:schemaRefs>
     <ds:schemaRef ds:uri="http://schemas.openxmlformats.org/officeDocument/2006/bibliography"/>
   </ds:schemaRefs>

</xml_diff>